<commit_message>
DBO update + description, KD first pass
</commit_message>
<xml_diff>
--- a/Documentatie/Ontwerpdocument, Sander Koch.docx
+++ b/Documentatie/Ontwerpdocument, Sander Koch.docx
@@ -1037,7 +1037,55 @@
       </w:r>
       <w:bookmarkEnd w:id="2"/>
     </w:p>
-    <w:p/>
+    <w:p>
+      <w:r>
+        <w:rPr>
+          <w:noProof/>
+          <w:lang w:eastAsia="en-GB"/>
+        </w:rPr>
+        <w:drawing>
+          <wp:inline distT="0" distB="0" distL="0" distR="0">
+            <wp:extent cx="5760720" cy="3300095"/>
+            <wp:effectExtent l="0" t="0" r="0" b="0"/>
+            <wp:docPr id="2" name="Afbeelding 2"/>
+            <wp:cNvGraphicFramePr>
+              <a:graphicFrameLocks xmlns:a="http://schemas.openxmlformats.org/drawingml/2006/main" noChangeAspect="1"/>
+            </wp:cNvGraphicFramePr>
+            <a:graphic xmlns:a="http://schemas.openxmlformats.org/drawingml/2006/main">
+              <a:graphicData uri="http://schemas.openxmlformats.org/drawingml/2006/picture">
+                <pic:pic xmlns:pic="http://schemas.openxmlformats.org/drawingml/2006/picture">
+                  <pic:nvPicPr>
+                    <pic:cNvPr id="2" name="DBO.png"/>
+                    <pic:cNvPicPr/>
+                  </pic:nvPicPr>
+                  <pic:blipFill>
+                    <a:blip r:embed="rId8" cstate="print">
+                      <a:extLst>
+                        <a:ext uri="{28A0092B-C50C-407E-A947-70E740481C1C}">
+                          <a14:useLocalDpi xmlns:a14="http://schemas.microsoft.com/office/drawing/2010/main" val="0"/>
+                        </a:ext>
+                      </a:extLst>
+                    </a:blip>
+                    <a:stretch>
+                      <a:fillRect/>
+                    </a:stretch>
+                  </pic:blipFill>
+                  <pic:spPr>
+                    <a:xfrm>
+                      <a:off x="0" y="0"/>
+                      <a:ext cx="5760720" cy="3300095"/>
+                    </a:xfrm>
+                    <a:prstGeom prst="rect">
+                      <a:avLst/>
+                    </a:prstGeom>
+                  </pic:spPr>
+                </pic:pic>
+              </a:graphicData>
+            </a:graphic>
+          </wp:inline>
+        </w:drawing>
+      </w:r>
+    </w:p>
     <w:p>
       <w:pPr>
         <w:rPr>
@@ -1078,7 +1126,25 @@
         <w:rPr>
           <w:lang w:val="nl-NL"/>
         </w:rPr>
-        <w:t>Met de foreign key relaties aan geduid.</w:t>
+        <w:t>Met de foreign key relaties aan</w:t>
+      </w:r>
+      <w:r>
+        <w:rPr>
+          <w:lang w:val="nl-NL"/>
+        </w:rPr>
+        <w:t>geduid</w:t>
+      </w:r>
+      <w:r>
+        <w:rPr>
+          <w:lang w:val="nl-NL"/>
+        </w:rPr>
+        <w:t xml:space="preserve"> met een &lt; &gt;</w:t>
+      </w:r>
+      <w:r>
+        <w:rPr>
+          <w:lang w:val="nl-NL"/>
+        </w:rPr>
+        <w:t>.</w:t>
       </w:r>
     </w:p>
     <w:p>
@@ -1121,27 +1187,31 @@
         <w:gridCol w:w="2322"/>
         <w:gridCol w:w="2322"/>
         <w:gridCol w:w="2322"/>
+        <w:gridCol w:w="2322"/>
       </w:tblGrid>
       <w:tr>
         <w:tc>
           <w:tcPr>
-            <w:tcW w:w="6966" w:type="dxa"/>
-            <w:gridSpan w:val="3"/>
+            <w:tcW w:w="9288" w:type="dxa"/>
+            <w:gridSpan w:val="4"/>
             <w:shd w:val="clear" w:color="auto" w:fill="FFFFFF" w:themeFill="background1"/>
           </w:tcPr>
           <w:p>
             <w:pPr>
-              <w:rPr>
-                <w:b/>
-                <w:lang w:val="en-US"/>
-              </w:rPr>
-            </w:pPr>
-            <w:r>
-              <w:rPr>
-                <w:b/>
-                <w:lang w:val="en-US"/>
-              </w:rPr>
-              <w:t>Gebied</w:t>
+              <w:tabs>
+                <w:tab w:val="left" w:pos="2028"/>
+              </w:tabs>
+              <w:rPr>
+                <w:b/>
+                <w:lang w:val="en-US"/>
+              </w:rPr>
+            </w:pPr>
+            <w:r>
+              <w:rPr>
+                <w:b/>
+                <w:lang w:val="en-US"/>
+              </w:rPr>
+              <w:t>Account</w:t>
             </w:r>
           </w:p>
         </w:tc>
@@ -1207,6 +1277,26 @@
             </w:r>
           </w:p>
         </w:tc>
+        <w:tc>
+          <w:tcPr>
+            <w:tcW w:w="2322" w:type="dxa"/>
+          </w:tcPr>
+          <w:p>
+            <w:pPr>
+              <w:rPr>
+                <w:b/>
+                <w:lang w:val="en-US"/>
+              </w:rPr>
+            </w:pPr>
+            <w:r>
+              <w:rPr>
+                <w:b/>
+                <w:lang w:val="en-US"/>
+              </w:rPr>
+              <w:t>Omschrijving</w:t>
+            </w:r>
+          </w:p>
+        </w:tc>
       </w:tr>
       <w:tr>
         <w:tc>
@@ -1263,6 +1353,24 @@
             </w:r>
           </w:p>
         </w:tc>
+        <w:tc>
+          <w:tcPr>
+            <w:tcW w:w="2322" w:type="dxa"/>
+          </w:tcPr>
+          <w:p>
+            <w:pPr>
+              <w:rPr>
+                <w:lang w:val="en-US"/>
+              </w:rPr>
+            </w:pPr>
+            <w:r>
+              <w:rPr>
+                <w:lang w:val="en-US"/>
+              </w:rPr>
+              <w:t>PK</w:t>
+            </w:r>
+          </w:p>
+        </w:tc>
       </w:tr>
       <w:tr>
         <w:tc>
@@ -1319,6 +1427,24 @@
             </w:r>
           </w:p>
         </w:tc>
+        <w:tc>
+          <w:tcPr>
+            <w:tcW w:w="2322" w:type="dxa"/>
+          </w:tcPr>
+          <w:p>
+            <w:pPr>
+              <w:rPr>
+                <w:lang w:val="en-US"/>
+              </w:rPr>
+            </w:pPr>
+            <w:r>
+              <w:rPr>
+                <w:lang w:val="en-US"/>
+              </w:rPr>
+              <w:t>Naam van gebruiker.</w:t>
+            </w:r>
+          </w:p>
+        </w:tc>
       </w:tr>
       <w:tr>
         <w:tc>
@@ -1335,7 +1461,7 @@
               <w:rPr>
                 <w:lang w:val="en-US"/>
               </w:rPr>
-              <w:t>Kaart</w:t>
+              <w:t>Email</w:t>
             </w:r>
           </w:p>
         </w:tc>
@@ -1372,6 +1498,98 @@
                 <w:lang w:val="en-US"/>
               </w:rPr>
               <w:t>Ja</w:t>
+            </w:r>
+          </w:p>
+        </w:tc>
+        <w:tc>
+          <w:tcPr>
+            <w:tcW w:w="2322" w:type="dxa"/>
+          </w:tcPr>
+          <w:p>
+            <w:pPr>
+              <w:rPr>
+                <w:lang w:val="en-US"/>
+              </w:rPr>
+            </w:pPr>
+            <w:r>
+              <w:rPr>
+                <w:lang w:val="en-US"/>
+              </w:rPr>
+              <w:t>Unieke email</w:t>
+            </w:r>
+          </w:p>
+        </w:tc>
+      </w:tr>
+      <w:tr>
+        <w:tc>
+          <w:tcPr>
+            <w:tcW w:w="2322" w:type="dxa"/>
+          </w:tcPr>
+          <w:p>
+            <w:pPr>
+              <w:rPr>
+                <w:lang w:val="en-US"/>
+              </w:rPr>
+            </w:pPr>
+            <w:r>
+              <w:rPr>
+                <w:lang w:val="en-US"/>
+              </w:rPr>
+              <w:t>Wachtwoord</w:t>
+            </w:r>
+          </w:p>
+        </w:tc>
+        <w:tc>
+          <w:tcPr>
+            <w:tcW w:w="2322" w:type="dxa"/>
+          </w:tcPr>
+          <w:p>
+            <w:pPr>
+              <w:rPr>
+                <w:lang w:val="en-US"/>
+              </w:rPr>
+            </w:pPr>
+            <w:r>
+              <w:rPr>
+                <w:lang w:val="en-US"/>
+              </w:rPr>
+              <w:t>VARCHAR2</w:t>
+            </w:r>
+          </w:p>
+        </w:tc>
+        <w:tc>
+          <w:tcPr>
+            <w:tcW w:w="2322" w:type="dxa"/>
+          </w:tcPr>
+          <w:p>
+            <w:pPr>
+              <w:rPr>
+                <w:lang w:val="en-US"/>
+              </w:rPr>
+            </w:pPr>
+            <w:r>
+              <w:rPr>
+                <w:lang w:val="en-US"/>
+              </w:rPr>
+              <w:t>Ja</w:t>
+            </w:r>
+          </w:p>
+        </w:tc>
+        <w:tc>
+          <w:tcPr>
+            <w:tcW w:w="2322" w:type="dxa"/>
+          </w:tcPr>
+          <w:p>
+            <w:pPr>
+              <w:rPr>
+                <w:lang w:val="en-US"/>
+              </w:rPr>
+            </w:pPr>
+            <w:r>
+              <w:rPr>
+                <w:lang w:val="en-US"/>
+              </w:rPr>
+              <w:t>Wachtwoord</w:t>
             </w:r>
           </w:p>
         </w:tc>
@@ -1388,12 +1606,13 @@
         <w:gridCol w:w="2322"/>
         <w:gridCol w:w="2322"/>
         <w:gridCol w:w="2322"/>
+        <w:gridCol w:w="2322"/>
       </w:tblGrid>
       <w:tr>
         <w:tc>
           <w:tcPr>
-            <w:tcW w:w="6966" w:type="dxa"/>
-            <w:gridSpan w:val="3"/>
+            <w:tcW w:w="9288" w:type="dxa"/>
+            <w:gridSpan w:val="4"/>
             <w:shd w:val="clear" w:color="auto" w:fill="FFFFFF" w:themeFill="background1"/>
           </w:tcPr>
           <w:p>
@@ -1408,7 +1627,7 @@
                 <w:b/>
                 <w:lang w:val="en-US"/>
               </w:rPr>
-              <w:t>Project</w:t>
+              <w:t>Huurder</w:t>
             </w:r>
           </w:p>
         </w:tc>
@@ -1474,6 +1693,26 @@
             </w:r>
           </w:p>
         </w:tc>
+        <w:tc>
+          <w:tcPr>
+            <w:tcW w:w="2322" w:type="dxa"/>
+          </w:tcPr>
+          <w:p>
+            <w:pPr>
+              <w:rPr>
+                <w:b/>
+                <w:lang w:val="en-US"/>
+              </w:rPr>
+            </w:pPr>
+            <w:r>
+              <w:rPr>
+                <w:b/>
+                <w:lang w:val="en-US"/>
+              </w:rPr>
+              <w:t>Omschrijving</w:t>
+            </w:r>
+          </w:p>
+        </w:tc>
       </w:tr>
       <w:tr>
         <w:tc>
@@ -1530,6 +1769,24 @@
             </w:r>
           </w:p>
         </w:tc>
+        <w:tc>
+          <w:tcPr>
+            <w:tcW w:w="2322" w:type="dxa"/>
+          </w:tcPr>
+          <w:p>
+            <w:pPr>
+              <w:rPr>
+                <w:lang w:val="en-US"/>
+              </w:rPr>
+            </w:pPr>
+            <w:r>
+              <w:rPr>
+                <w:lang w:val="en-US"/>
+              </w:rPr>
+              <w:t>PK</w:t>
+            </w:r>
+          </w:p>
+        </w:tc>
       </w:tr>
       <w:tr>
         <w:tc>
@@ -1586,6 +1843,24 @@
             </w:r>
           </w:p>
         </w:tc>
+        <w:tc>
+          <w:tcPr>
+            <w:tcW w:w="2322" w:type="dxa"/>
+          </w:tcPr>
+          <w:p>
+            <w:pPr>
+              <w:rPr>
+                <w:lang w:val="en-US"/>
+              </w:rPr>
+            </w:pPr>
+            <w:r>
+              <w:rPr>
+                <w:lang w:val="en-US"/>
+              </w:rPr>
+              <w:t>Naam van huurder.</w:t>
+            </w:r>
+          </w:p>
+        </w:tc>
       </w:tr>
       <w:tr>
         <w:tc>
@@ -1602,7 +1877,203 @@
               <w:rPr>
                 <w:lang w:val="en-US"/>
               </w:rPr>
-              <w:t>Gebied_ID</w:t>
+              <w:t>Email</w:t>
+            </w:r>
+          </w:p>
+        </w:tc>
+        <w:tc>
+          <w:tcPr>
+            <w:tcW w:w="2322" w:type="dxa"/>
+          </w:tcPr>
+          <w:p>
+            <w:pPr>
+              <w:rPr>
+                <w:lang w:val="en-US"/>
+              </w:rPr>
+            </w:pPr>
+            <w:r>
+              <w:rPr>
+                <w:lang w:val="en-US"/>
+              </w:rPr>
+              <w:t>VARCHAR2</w:t>
+            </w:r>
+          </w:p>
+        </w:tc>
+        <w:tc>
+          <w:tcPr>
+            <w:tcW w:w="2322" w:type="dxa"/>
+          </w:tcPr>
+          <w:p>
+            <w:pPr>
+              <w:rPr>
+                <w:lang w:val="en-US"/>
+              </w:rPr>
+            </w:pPr>
+            <w:r>
+              <w:rPr>
+                <w:lang w:val="en-US"/>
+              </w:rPr>
+              <w:t>Ja</w:t>
+            </w:r>
+          </w:p>
+        </w:tc>
+        <w:tc>
+          <w:tcPr>
+            <w:tcW w:w="2322" w:type="dxa"/>
+          </w:tcPr>
+          <w:p>
+            <w:pPr>
+              <w:rPr>
+                <w:lang w:val="en-US"/>
+              </w:rPr>
+            </w:pPr>
+            <w:r>
+              <w:rPr>
+                <w:lang w:val="en-US"/>
+              </w:rPr>
+              <w:t>Email van huurder</w:t>
+            </w:r>
+          </w:p>
+        </w:tc>
+      </w:tr>
+    </w:tbl>
+    <w:p/>
+    <w:p/>
+    <w:tbl>
+      <w:tblPr>
+        <w:tblStyle w:val="Tabelraster"/>
+        <w:tblW w:w="0" w:type="auto"/>
+        <w:tblLook w:val="04A0" w:firstRow="1" w:lastRow="0" w:firstColumn="1" w:lastColumn="0" w:noHBand="0" w:noVBand="1"/>
+      </w:tblPr>
+      <w:tblGrid>
+        <w:gridCol w:w="2322"/>
+        <w:gridCol w:w="2322"/>
+        <w:gridCol w:w="2322"/>
+        <w:gridCol w:w="2322"/>
+      </w:tblGrid>
+      <w:tr>
+        <w:tc>
+          <w:tcPr>
+            <w:tcW w:w="9288" w:type="dxa"/>
+            <w:gridSpan w:val="4"/>
+            <w:shd w:val="clear" w:color="auto" w:fill="FFFFFF" w:themeFill="background1"/>
+          </w:tcPr>
+          <w:p>
+            <w:pPr>
+              <w:rPr>
+                <w:b/>
+                <w:lang w:val="en-US"/>
+              </w:rPr>
+            </w:pPr>
+            <w:r>
+              <w:rPr>
+                <w:b/>
+                <w:lang w:val="en-US"/>
+              </w:rPr>
+              <w:lastRenderedPageBreak/>
+              <w:t>HuurContract</w:t>
+            </w:r>
+          </w:p>
+        </w:tc>
+      </w:tr>
+      <w:tr>
+        <w:tc>
+          <w:tcPr>
+            <w:tcW w:w="2322" w:type="dxa"/>
+          </w:tcPr>
+          <w:p>
+            <w:pPr>
+              <w:rPr>
+                <w:b/>
+                <w:lang w:val="en-US"/>
+              </w:rPr>
+            </w:pPr>
+            <w:r>
+              <w:rPr>
+                <w:b/>
+                <w:lang w:val="en-US"/>
+              </w:rPr>
+              <w:t>Kolom</w:t>
+            </w:r>
+          </w:p>
+        </w:tc>
+        <w:tc>
+          <w:tcPr>
+            <w:tcW w:w="2322" w:type="dxa"/>
+          </w:tcPr>
+          <w:p>
+            <w:pPr>
+              <w:rPr>
+                <w:b/>
+                <w:lang w:val="en-US"/>
+              </w:rPr>
+            </w:pPr>
+            <w:r>
+              <w:rPr>
+                <w:b/>
+                <w:lang w:val="en-US"/>
+              </w:rPr>
+              <w:t>Datatype</w:t>
+            </w:r>
+          </w:p>
+        </w:tc>
+        <w:tc>
+          <w:tcPr>
+            <w:tcW w:w="2322" w:type="dxa"/>
+          </w:tcPr>
+          <w:p>
+            <w:pPr>
+              <w:rPr>
+                <w:b/>
+                <w:lang w:val="en-US"/>
+              </w:rPr>
+            </w:pPr>
+            <w:r>
+              <w:rPr>
+                <w:b/>
+                <w:lang w:val="en-US"/>
+              </w:rPr>
+              <w:t>Verplicht?</w:t>
+            </w:r>
+          </w:p>
+        </w:tc>
+        <w:tc>
+          <w:tcPr>
+            <w:tcW w:w="2322" w:type="dxa"/>
+          </w:tcPr>
+          <w:p>
+            <w:pPr>
+              <w:rPr>
+                <w:b/>
+                <w:lang w:val="en-US"/>
+              </w:rPr>
+            </w:pPr>
+            <w:r>
+              <w:rPr>
+                <w:b/>
+                <w:lang w:val="en-US"/>
+              </w:rPr>
+              <w:t>Omschrijving</w:t>
+            </w:r>
+          </w:p>
+        </w:tc>
+      </w:tr>
+      <w:tr>
+        <w:tc>
+          <w:tcPr>
+            <w:tcW w:w="2322" w:type="dxa"/>
+          </w:tcPr>
+          <w:p>
+            <w:pPr>
+              <w:rPr>
+                <w:lang w:val="en-US"/>
+              </w:rPr>
+            </w:pPr>
+            <w:r>
+              <w:rPr>
+                <w:lang w:val="en-US"/>
+              </w:rPr>
+              <w:t>ID</w:t>
             </w:r>
           </w:p>
         </w:tc>
@@ -1639,6 +2110,671 @@
                 <w:lang w:val="en-US"/>
               </w:rPr>
               <w:t>Ja</w:t>
+            </w:r>
+          </w:p>
+        </w:tc>
+        <w:tc>
+          <w:tcPr>
+            <w:tcW w:w="2322" w:type="dxa"/>
+          </w:tcPr>
+          <w:p>
+            <w:pPr>
+              <w:rPr>
+                <w:lang w:val="en-US"/>
+              </w:rPr>
+            </w:pPr>
+            <w:r>
+              <w:rPr>
+                <w:lang w:val="en-US"/>
+              </w:rPr>
+              <w:t>PK</w:t>
+            </w:r>
+          </w:p>
+        </w:tc>
+      </w:tr>
+      <w:tr>
+        <w:tc>
+          <w:tcPr>
+            <w:tcW w:w="2322" w:type="dxa"/>
+          </w:tcPr>
+          <w:p>
+            <w:pPr>
+              <w:rPr>
+                <w:lang w:val="en-US"/>
+              </w:rPr>
+            </w:pPr>
+            <w:r>
+              <w:rPr>
+                <w:lang w:val="en-US"/>
+              </w:rPr>
+              <w:t>BeginTijd</w:t>
+            </w:r>
+          </w:p>
+        </w:tc>
+        <w:tc>
+          <w:tcPr>
+            <w:tcW w:w="2322" w:type="dxa"/>
+          </w:tcPr>
+          <w:p>
+            <w:pPr>
+              <w:rPr>
+                <w:lang w:val="en-US"/>
+              </w:rPr>
+            </w:pPr>
+            <w:r>
+              <w:rPr>
+                <w:lang w:val="en-US"/>
+              </w:rPr>
+              <w:t>DATE</w:t>
+            </w:r>
+          </w:p>
+        </w:tc>
+        <w:tc>
+          <w:tcPr>
+            <w:tcW w:w="2322" w:type="dxa"/>
+          </w:tcPr>
+          <w:p>
+            <w:pPr>
+              <w:rPr>
+                <w:lang w:val="en-US"/>
+              </w:rPr>
+            </w:pPr>
+            <w:r>
+              <w:rPr>
+                <w:lang w:val="en-US"/>
+              </w:rPr>
+              <w:t>Ja</w:t>
+            </w:r>
+          </w:p>
+        </w:tc>
+        <w:tc>
+          <w:tcPr>
+            <w:tcW w:w="2322" w:type="dxa"/>
+          </w:tcPr>
+          <w:p>
+            <w:pPr>
+              <w:rPr>
+                <w:lang w:val="en-US"/>
+              </w:rPr>
+            </w:pPr>
+            <w:r>
+              <w:rPr>
+                <w:lang w:val="en-US"/>
+              </w:rPr>
+              <w:t>Begin tijd van verhuring</w:t>
+            </w:r>
+          </w:p>
+        </w:tc>
+      </w:tr>
+      <w:tr>
+        <w:tc>
+          <w:tcPr>
+            <w:tcW w:w="2322" w:type="dxa"/>
+          </w:tcPr>
+          <w:p>
+            <w:pPr>
+              <w:rPr>
+                <w:lang w:val="en-US"/>
+              </w:rPr>
+            </w:pPr>
+            <w:r>
+              <w:rPr>
+                <w:lang w:val="en-US"/>
+              </w:rPr>
+              <w:t>EindTijd</w:t>
+            </w:r>
+          </w:p>
+        </w:tc>
+        <w:tc>
+          <w:tcPr>
+            <w:tcW w:w="2322" w:type="dxa"/>
+          </w:tcPr>
+          <w:p>
+            <w:pPr>
+              <w:rPr>
+                <w:lang w:val="en-US"/>
+              </w:rPr>
+            </w:pPr>
+            <w:r>
+              <w:rPr>
+                <w:lang w:val="en-US"/>
+              </w:rPr>
+              <w:t>DATE</w:t>
+            </w:r>
+          </w:p>
+        </w:tc>
+        <w:tc>
+          <w:tcPr>
+            <w:tcW w:w="2322" w:type="dxa"/>
+          </w:tcPr>
+          <w:p>
+            <w:pPr>
+              <w:rPr>
+                <w:lang w:val="en-US"/>
+              </w:rPr>
+            </w:pPr>
+            <w:r>
+              <w:rPr>
+                <w:lang w:val="en-US"/>
+              </w:rPr>
+              <w:t>Ja</w:t>
+            </w:r>
+          </w:p>
+        </w:tc>
+        <w:tc>
+          <w:tcPr>
+            <w:tcW w:w="2322" w:type="dxa"/>
+          </w:tcPr>
+          <w:p>
+            <w:pPr>
+              <w:rPr>
+                <w:lang w:val="en-US"/>
+              </w:rPr>
+            </w:pPr>
+            <w:r>
+              <w:rPr>
+                <w:lang w:val="en-US"/>
+              </w:rPr>
+              <w:t>Eind tijd van verhuring.</w:t>
+            </w:r>
+          </w:p>
+        </w:tc>
+      </w:tr>
+      <w:tr>
+        <w:tc>
+          <w:tcPr>
+            <w:tcW w:w="2322" w:type="dxa"/>
+          </w:tcPr>
+          <w:p>
+            <w:pPr>
+              <w:rPr>
+                <w:lang w:val="en-US"/>
+              </w:rPr>
+            </w:pPr>
+            <w:r>
+              <w:rPr>
+                <w:lang w:val="en-US"/>
+              </w:rPr>
+              <w:t>FrieseMeren</w:t>
+            </w:r>
+          </w:p>
+        </w:tc>
+        <w:tc>
+          <w:tcPr>
+            <w:tcW w:w="2322" w:type="dxa"/>
+          </w:tcPr>
+          <w:p>
+            <w:pPr>
+              <w:rPr>
+                <w:lang w:val="en-US"/>
+              </w:rPr>
+            </w:pPr>
+            <w:r>
+              <w:rPr>
+                <w:lang w:val="en-US"/>
+              </w:rPr>
+              <w:t>NUMBER</w:t>
+            </w:r>
+          </w:p>
+        </w:tc>
+        <w:tc>
+          <w:tcPr>
+            <w:tcW w:w="2322" w:type="dxa"/>
+          </w:tcPr>
+          <w:p>
+            <w:pPr>
+              <w:rPr>
+                <w:lang w:val="en-US"/>
+              </w:rPr>
+            </w:pPr>
+            <w:r>
+              <w:rPr>
+                <w:lang w:val="en-US"/>
+              </w:rPr>
+              <w:t>NEE</w:t>
+            </w:r>
+          </w:p>
+        </w:tc>
+        <w:tc>
+          <w:tcPr>
+            <w:tcW w:w="2322" w:type="dxa"/>
+          </w:tcPr>
+          <w:p>
+            <w:pPr>
+              <w:rPr>
+                <w:lang w:val="nl-NL"/>
+              </w:rPr>
+            </w:pPr>
+            <w:r>
+              <w:rPr>
+                <w:lang w:val="nl-NL"/>
+              </w:rPr>
+              <w:t>Aantal friese meren die huurder wilt bezoeken.</w:t>
+            </w:r>
+          </w:p>
+        </w:tc>
+      </w:tr>
+      <w:tr>
+        <w:tc>
+          <w:tcPr>
+            <w:tcW w:w="2322" w:type="dxa"/>
+          </w:tcPr>
+          <w:p>
+            <w:pPr>
+              <w:rPr>
+                <w:lang w:val="nl-NL"/>
+              </w:rPr>
+            </w:pPr>
+            <w:r>
+              <w:rPr>
+                <w:lang w:val="nl-NL"/>
+              </w:rPr>
+              <w:t>&lt;Huurder_ID&gt;</w:t>
+            </w:r>
+          </w:p>
+        </w:tc>
+        <w:tc>
+          <w:tcPr>
+            <w:tcW w:w="2322" w:type="dxa"/>
+          </w:tcPr>
+          <w:p>
+            <w:pPr>
+              <w:rPr>
+                <w:lang w:val="nl-NL"/>
+              </w:rPr>
+            </w:pPr>
+            <w:r>
+              <w:rPr>
+                <w:lang w:val="nl-NL"/>
+              </w:rPr>
+              <w:t>NUMBER</w:t>
+            </w:r>
+          </w:p>
+        </w:tc>
+        <w:tc>
+          <w:tcPr>
+            <w:tcW w:w="2322" w:type="dxa"/>
+          </w:tcPr>
+          <w:p>
+            <w:pPr>
+              <w:rPr>
+                <w:lang w:val="nl-NL"/>
+              </w:rPr>
+            </w:pPr>
+            <w:r>
+              <w:rPr>
+                <w:lang w:val="nl-NL"/>
+              </w:rPr>
+              <w:t>Ja</w:t>
+            </w:r>
+          </w:p>
+        </w:tc>
+        <w:tc>
+          <w:tcPr>
+            <w:tcW w:w="2322" w:type="dxa"/>
+          </w:tcPr>
+          <w:p>
+            <w:pPr>
+              <w:rPr>
+                <w:lang w:val="nl-NL"/>
+              </w:rPr>
+            </w:pPr>
+            <w:r>
+              <w:rPr>
+                <w:lang w:val="nl-NL"/>
+              </w:rPr>
+              <w:t>FK van huurder.</w:t>
+            </w:r>
+          </w:p>
+        </w:tc>
+      </w:tr>
+      <w:tr>
+        <w:tc>
+          <w:tcPr>
+            <w:tcW w:w="2322" w:type="dxa"/>
+          </w:tcPr>
+          <w:p>
+            <w:pPr>
+              <w:rPr>
+                <w:lang w:val="nl-NL"/>
+              </w:rPr>
+            </w:pPr>
+            <w:r>
+              <w:rPr>
+                <w:lang w:val="nl-NL"/>
+              </w:rPr>
+              <w:t>&lt;Verhuurder_ID&gt;</w:t>
+            </w:r>
+          </w:p>
+        </w:tc>
+        <w:tc>
+          <w:tcPr>
+            <w:tcW w:w="2322" w:type="dxa"/>
+          </w:tcPr>
+          <w:p>
+            <w:pPr>
+              <w:rPr>
+                <w:lang w:val="nl-NL"/>
+              </w:rPr>
+            </w:pPr>
+            <w:r>
+              <w:rPr>
+                <w:lang w:val="nl-NL"/>
+              </w:rPr>
+              <w:t>NUMBER</w:t>
+            </w:r>
+          </w:p>
+        </w:tc>
+        <w:tc>
+          <w:tcPr>
+            <w:tcW w:w="2322" w:type="dxa"/>
+          </w:tcPr>
+          <w:p>
+            <w:pPr>
+              <w:rPr>
+                <w:lang w:val="nl-NL"/>
+              </w:rPr>
+            </w:pPr>
+            <w:r>
+              <w:rPr>
+                <w:lang w:val="nl-NL"/>
+              </w:rPr>
+              <w:t>Ja</w:t>
+            </w:r>
+          </w:p>
+        </w:tc>
+        <w:tc>
+          <w:tcPr>
+            <w:tcW w:w="2322" w:type="dxa"/>
+          </w:tcPr>
+          <w:p>
+            <w:pPr>
+              <w:rPr>
+                <w:lang w:val="nl-NL"/>
+              </w:rPr>
+            </w:pPr>
+            <w:r>
+              <w:rPr>
+                <w:lang w:val="nl-NL"/>
+              </w:rPr>
+              <w:t>FK van account.</w:t>
+            </w:r>
+          </w:p>
+        </w:tc>
+      </w:tr>
+    </w:tbl>
+    <w:p>
+      <w:pPr>
+        <w:rPr>
+          <w:lang w:val="nl-NL"/>
+        </w:rPr>
+      </w:pPr>
+    </w:p>
+    <w:tbl>
+      <w:tblPr>
+        <w:tblStyle w:val="Tabelraster"/>
+        <w:tblW w:w="0" w:type="auto"/>
+        <w:tblLook w:val="04A0" w:firstRow="1" w:lastRow="0" w:firstColumn="1" w:lastColumn="0" w:noHBand="0" w:noVBand="1"/>
+      </w:tblPr>
+      <w:tblGrid>
+        <w:gridCol w:w="2322"/>
+        <w:gridCol w:w="2322"/>
+        <w:gridCol w:w="2322"/>
+        <w:gridCol w:w="2322"/>
+      </w:tblGrid>
+      <w:tr>
+        <w:tc>
+          <w:tcPr>
+            <w:tcW w:w="9288" w:type="dxa"/>
+            <w:gridSpan w:val="4"/>
+            <w:shd w:val="clear" w:color="auto" w:fill="FFFFFF" w:themeFill="background1"/>
+          </w:tcPr>
+          <w:p>
+            <w:pPr>
+              <w:rPr>
+                <w:b/>
+                <w:lang w:val="en-US"/>
+              </w:rPr>
+            </w:pPr>
+            <w:r>
+              <w:rPr>
+                <w:b/>
+                <w:lang w:val="en-US"/>
+              </w:rPr>
+              <w:t>Huur_UniekMeer</w:t>
+            </w:r>
+          </w:p>
+        </w:tc>
+      </w:tr>
+      <w:tr>
+        <w:tc>
+          <w:tcPr>
+            <w:tcW w:w="2322" w:type="dxa"/>
+          </w:tcPr>
+          <w:p>
+            <w:pPr>
+              <w:rPr>
+                <w:b/>
+                <w:lang w:val="en-US"/>
+              </w:rPr>
+            </w:pPr>
+            <w:r>
+              <w:rPr>
+                <w:b/>
+                <w:lang w:val="en-US"/>
+              </w:rPr>
+              <w:t>Kolom</w:t>
+            </w:r>
+          </w:p>
+        </w:tc>
+        <w:tc>
+          <w:tcPr>
+            <w:tcW w:w="2322" w:type="dxa"/>
+          </w:tcPr>
+          <w:p>
+            <w:pPr>
+              <w:rPr>
+                <w:b/>
+                <w:lang w:val="en-US"/>
+              </w:rPr>
+            </w:pPr>
+            <w:r>
+              <w:rPr>
+                <w:b/>
+                <w:lang w:val="en-US"/>
+              </w:rPr>
+              <w:t>Datatype</w:t>
+            </w:r>
+          </w:p>
+        </w:tc>
+        <w:tc>
+          <w:tcPr>
+            <w:tcW w:w="2322" w:type="dxa"/>
+          </w:tcPr>
+          <w:p>
+            <w:pPr>
+              <w:rPr>
+                <w:b/>
+                <w:lang w:val="en-US"/>
+              </w:rPr>
+            </w:pPr>
+            <w:r>
+              <w:rPr>
+                <w:b/>
+                <w:lang w:val="en-US"/>
+              </w:rPr>
+              <w:t>Verplicht?</w:t>
+            </w:r>
+          </w:p>
+        </w:tc>
+        <w:tc>
+          <w:tcPr>
+            <w:tcW w:w="2322" w:type="dxa"/>
+          </w:tcPr>
+          <w:p>
+            <w:pPr>
+              <w:rPr>
+                <w:b/>
+                <w:lang w:val="en-US"/>
+              </w:rPr>
+            </w:pPr>
+            <w:r>
+              <w:rPr>
+                <w:b/>
+                <w:lang w:val="en-US"/>
+              </w:rPr>
+              <w:t>Omschrijving</w:t>
+            </w:r>
+          </w:p>
+        </w:tc>
+      </w:tr>
+      <w:tr>
+        <w:tc>
+          <w:tcPr>
+            <w:tcW w:w="2322" w:type="dxa"/>
+          </w:tcPr>
+          <w:p>
+            <w:pPr>
+              <w:tabs>
+                <w:tab w:val="right" w:pos="2106"/>
+              </w:tabs>
+              <w:rPr>
+                <w:lang w:val="en-US"/>
+              </w:rPr>
+            </w:pPr>
+            <w:r>
+              <w:rPr>
+                <w:lang w:val="en-US"/>
+              </w:rPr>
+              <w:t>&lt;HuurContract_ID&gt;</w:t>
+            </w:r>
+          </w:p>
+        </w:tc>
+        <w:tc>
+          <w:tcPr>
+            <w:tcW w:w="2322" w:type="dxa"/>
+          </w:tcPr>
+          <w:p>
+            <w:pPr>
+              <w:rPr>
+                <w:lang w:val="en-US"/>
+              </w:rPr>
+            </w:pPr>
+            <w:r>
+              <w:rPr>
+                <w:lang w:val="en-US"/>
+              </w:rPr>
+              <w:t>NUMBER</w:t>
+            </w:r>
+          </w:p>
+        </w:tc>
+        <w:tc>
+          <w:tcPr>
+            <w:tcW w:w="2322" w:type="dxa"/>
+          </w:tcPr>
+          <w:p>
+            <w:pPr>
+              <w:rPr>
+                <w:lang w:val="en-US"/>
+              </w:rPr>
+            </w:pPr>
+            <w:r>
+              <w:rPr>
+                <w:lang w:val="en-US"/>
+              </w:rPr>
+              <w:t>Ja</w:t>
+            </w:r>
+          </w:p>
+        </w:tc>
+        <w:tc>
+          <w:tcPr>
+            <w:tcW w:w="2322" w:type="dxa"/>
+          </w:tcPr>
+          <w:p>
+            <w:pPr>
+              <w:rPr>
+                <w:lang w:val="en-US"/>
+              </w:rPr>
+            </w:pPr>
+            <w:r>
+              <w:rPr>
+                <w:lang w:val="en-US"/>
+              </w:rPr>
+              <w:t>PK, FK van huurcontract.</w:t>
+            </w:r>
+          </w:p>
+        </w:tc>
+      </w:tr>
+      <w:tr>
+        <w:tc>
+          <w:tcPr>
+            <w:tcW w:w="2322" w:type="dxa"/>
+          </w:tcPr>
+          <w:p>
+            <w:pPr>
+              <w:rPr>
+                <w:lang w:val="en-US"/>
+              </w:rPr>
+            </w:pPr>
+            <w:r>
+              <w:rPr>
+                <w:lang w:val="en-US"/>
+              </w:rPr>
+              <w:t>&lt;UniekMeer_ID&gt;</w:t>
+            </w:r>
+          </w:p>
+        </w:tc>
+        <w:tc>
+          <w:tcPr>
+            <w:tcW w:w="2322" w:type="dxa"/>
+          </w:tcPr>
+          <w:p>
+            <w:pPr>
+              <w:rPr>
+                <w:lang w:val="en-US"/>
+              </w:rPr>
+            </w:pPr>
+            <w:r>
+              <w:rPr>
+                <w:lang w:val="en-US"/>
+              </w:rPr>
+              <w:t>NUMBER</w:t>
+            </w:r>
+          </w:p>
+        </w:tc>
+        <w:tc>
+          <w:tcPr>
+            <w:tcW w:w="2322" w:type="dxa"/>
+          </w:tcPr>
+          <w:p>
+            <w:pPr>
+              <w:rPr>
+                <w:lang w:val="en-US"/>
+              </w:rPr>
+            </w:pPr>
+            <w:r>
+              <w:rPr>
+                <w:lang w:val="en-US"/>
+              </w:rPr>
+              <w:t>Ja</w:t>
+            </w:r>
+          </w:p>
+        </w:tc>
+        <w:tc>
+          <w:tcPr>
+            <w:tcW w:w="2322" w:type="dxa"/>
+          </w:tcPr>
+          <w:p>
+            <w:pPr>
+              <w:rPr>
+                <w:lang w:val="en-US"/>
+              </w:rPr>
+            </w:pPr>
+            <w:r>
+              <w:rPr>
+                <w:lang w:val="en-US"/>
+              </w:rPr>
+              <w:t>PK, FK van UniekMeer.</w:t>
             </w:r>
           </w:p>
         </w:tc>
@@ -1655,330 +2791,13 @@
         <w:gridCol w:w="2322"/>
         <w:gridCol w:w="2322"/>
         <w:gridCol w:w="2322"/>
-      </w:tblGrid>
-      <w:tr>
-        <w:tc>
-          <w:tcPr>
-            <w:tcW w:w="6966" w:type="dxa"/>
-            <w:gridSpan w:val="3"/>
-            <w:shd w:val="clear" w:color="auto" w:fill="FFFFFF" w:themeFill="background1"/>
-          </w:tcPr>
-          <w:p>
-            <w:pPr>
-              <w:rPr>
-                <w:b/>
-                <w:lang w:val="en-US"/>
-              </w:rPr>
-            </w:pPr>
-            <w:r>
-              <w:rPr>
-                <w:b/>
-                <w:lang w:val="en-US"/>
-              </w:rPr>
-              <w:t>Bezoek</w:t>
-            </w:r>
-          </w:p>
-        </w:tc>
-      </w:tr>
-      <w:tr>
-        <w:tc>
-          <w:tcPr>
-            <w:tcW w:w="2322" w:type="dxa"/>
-          </w:tcPr>
-          <w:p>
-            <w:pPr>
-              <w:rPr>
-                <w:b/>
-                <w:lang w:val="en-US"/>
-              </w:rPr>
-            </w:pPr>
-            <w:r>
-              <w:rPr>
-                <w:b/>
-                <w:lang w:val="en-US"/>
-              </w:rPr>
-              <w:t>Kolom</w:t>
-            </w:r>
-          </w:p>
-        </w:tc>
-        <w:tc>
-          <w:tcPr>
-            <w:tcW w:w="2322" w:type="dxa"/>
-          </w:tcPr>
-          <w:p>
-            <w:pPr>
-              <w:rPr>
-                <w:b/>
-                <w:lang w:val="en-US"/>
-              </w:rPr>
-            </w:pPr>
-            <w:r>
-              <w:rPr>
-                <w:b/>
-                <w:lang w:val="en-US"/>
-              </w:rPr>
-              <w:t>Datatype</w:t>
-            </w:r>
-          </w:p>
-        </w:tc>
-        <w:tc>
-          <w:tcPr>
-            <w:tcW w:w="2322" w:type="dxa"/>
-          </w:tcPr>
-          <w:p>
-            <w:pPr>
-              <w:rPr>
-                <w:b/>
-                <w:lang w:val="en-US"/>
-              </w:rPr>
-            </w:pPr>
-            <w:r>
-              <w:rPr>
-                <w:b/>
-                <w:lang w:val="en-US"/>
-              </w:rPr>
-              <w:t>Verplicht?</w:t>
-            </w:r>
-          </w:p>
-        </w:tc>
-      </w:tr>
-      <w:tr>
-        <w:tc>
-          <w:tcPr>
-            <w:tcW w:w="2322" w:type="dxa"/>
-          </w:tcPr>
-          <w:p>
-            <w:pPr>
-              <w:rPr>
-                <w:lang w:val="en-US"/>
-              </w:rPr>
-            </w:pPr>
-            <w:r>
-              <w:rPr>
-                <w:lang w:val="en-US"/>
-              </w:rPr>
-              <w:t>ID</w:t>
-            </w:r>
-          </w:p>
-        </w:tc>
-        <w:tc>
-          <w:tcPr>
-            <w:tcW w:w="2322" w:type="dxa"/>
-          </w:tcPr>
-          <w:p>
-            <w:pPr>
-              <w:rPr>
-                <w:lang w:val="en-US"/>
-              </w:rPr>
-            </w:pPr>
-            <w:r>
-              <w:rPr>
-                <w:lang w:val="en-US"/>
-              </w:rPr>
-              <w:t>NUMBER</w:t>
-            </w:r>
-          </w:p>
-        </w:tc>
-        <w:tc>
-          <w:tcPr>
-            <w:tcW w:w="2322" w:type="dxa"/>
-          </w:tcPr>
-          <w:p>
-            <w:pPr>
-              <w:rPr>
-                <w:lang w:val="en-US"/>
-              </w:rPr>
-            </w:pPr>
-            <w:r>
-              <w:rPr>
-                <w:lang w:val="en-US"/>
-              </w:rPr>
-              <w:t>Ja</w:t>
-            </w:r>
-          </w:p>
-        </w:tc>
-      </w:tr>
-      <w:tr>
-        <w:tc>
-          <w:tcPr>
-            <w:tcW w:w="2322" w:type="dxa"/>
-          </w:tcPr>
-          <w:p>
-            <w:r>
-              <w:rPr>
-                <w:lang w:val="en-US"/>
-              </w:rPr>
-              <w:t>Project_ID</w:t>
-            </w:r>
-          </w:p>
-        </w:tc>
-        <w:tc>
-          <w:tcPr>
-            <w:tcW w:w="2322" w:type="dxa"/>
-          </w:tcPr>
-          <w:p>
-            <w:pPr>
-              <w:rPr>
-                <w:lang w:val="en-US"/>
-              </w:rPr>
-            </w:pPr>
-            <w:r>
-              <w:rPr>
-                <w:lang w:val="en-US"/>
-              </w:rPr>
-              <w:t>VARCHAR2</w:t>
-            </w:r>
-          </w:p>
-        </w:tc>
-        <w:tc>
-          <w:tcPr>
-            <w:tcW w:w="2322" w:type="dxa"/>
-          </w:tcPr>
-          <w:p>
-            <w:pPr>
-              <w:rPr>
-                <w:lang w:val="en-US"/>
-              </w:rPr>
-            </w:pPr>
-            <w:r>
-              <w:rPr>
-                <w:lang w:val="en-US"/>
-              </w:rPr>
-              <w:t>Ja</w:t>
-            </w:r>
-          </w:p>
-        </w:tc>
-      </w:tr>
-      <w:tr>
-        <w:tc>
-          <w:tcPr>
-            <w:tcW w:w="2322" w:type="dxa"/>
-          </w:tcPr>
-          <w:p>
-            <w:pPr>
-              <w:rPr>
-                <w:lang w:val="en-US"/>
-              </w:rPr>
-            </w:pPr>
-            <w:r>
-              <w:rPr>
-                <w:lang w:val="en-US"/>
-              </w:rPr>
-              <w:t>BeginTijd</w:t>
-            </w:r>
-          </w:p>
-        </w:tc>
-        <w:tc>
-          <w:tcPr>
-            <w:tcW w:w="2322" w:type="dxa"/>
-          </w:tcPr>
-          <w:p>
-            <w:pPr>
-              <w:rPr>
-                <w:lang w:val="en-US"/>
-              </w:rPr>
-            </w:pPr>
-            <w:r>
-              <w:rPr>
-                <w:lang w:val="en-US"/>
-              </w:rPr>
-              <w:t>DATE</w:t>
-            </w:r>
-          </w:p>
-        </w:tc>
-        <w:tc>
-          <w:tcPr>
-            <w:tcW w:w="2322" w:type="dxa"/>
-          </w:tcPr>
-          <w:p>
-            <w:pPr>
-              <w:rPr>
-                <w:lang w:val="en-US"/>
-              </w:rPr>
-            </w:pPr>
-            <w:r>
-              <w:rPr>
-                <w:lang w:val="en-US"/>
-              </w:rPr>
-              <w:t>Ja</w:t>
-            </w:r>
-          </w:p>
-        </w:tc>
-      </w:tr>
-      <w:tr>
-        <w:tc>
-          <w:tcPr>
-            <w:tcW w:w="2322" w:type="dxa"/>
-          </w:tcPr>
-          <w:p>
-            <w:pPr>
-              <w:rPr>
-                <w:lang w:val="en-US"/>
-              </w:rPr>
-            </w:pPr>
-            <w:r>
-              <w:rPr>
-                <w:lang w:val="en-US"/>
-              </w:rPr>
-              <w:t>EindTijd</w:t>
-            </w:r>
-          </w:p>
-        </w:tc>
-        <w:tc>
-          <w:tcPr>
-            <w:tcW w:w="2322" w:type="dxa"/>
-          </w:tcPr>
-          <w:p>
-            <w:pPr>
-              <w:rPr>
-                <w:lang w:val="en-US"/>
-              </w:rPr>
-            </w:pPr>
-            <w:r>
-              <w:rPr>
-                <w:lang w:val="en-US"/>
-              </w:rPr>
-              <w:t>DATE</w:t>
-            </w:r>
-          </w:p>
-        </w:tc>
-        <w:tc>
-          <w:tcPr>
-            <w:tcW w:w="2322" w:type="dxa"/>
-          </w:tcPr>
-          <w:p>
-            <w:pPr>
-              <w:rPr>
-                <w:lang w:val="en-US"/>
-              </w:rPr>
-            </w:pPr>
-            <w:r>
-              <w:rPr>
-                <w:lang w:val="en-US"/>
-              </w:rPr>
-              <w:t>Nee</w:t>
-            </w:r>
-          </w:p>
-        </w:tc>
-      </w:tr>
-    </w:tbl>
-    <w:p/>
-    <w:tbl>
-      <w:tblPr>
-        <w:tblStyle w:val="Tabelraster"/>
-        <w:tblW w:w="0" w:type="auto"/>
-        <w:tblLook w:val="04A0" w:firstRow="1" w:lastRow="0" w:firstColumn="1" w:lastColumn="0" w:noHBand="0" w:noVBand="1"/>
-      </w:tblPr>
-      <w:tblGrid>
-        <w:gridCol w:w="2322"/>
-        <w:gridCol w:w="2322"/>
         <w:gridCol w:w="2322"/>
       </w:tblGrid>
       <w:tr>
         <w:tc>
           <w:tcPr>
-            <w:tcW w:w="6966" w:type="dxa"/>
-            <w:gridSpan w:val="3"/>
+            <w:tcW w:w="9288" w:type="dxa"/>
+            <w:gridSpan w:val="4"/>
             <w:shd w:val="clear" w:color="auto" w:fill="FFFFFF" w:themeFill="background1"/>
           </w:tcPr>
           <w:p>
@@ -1993,7 +2812,7 @@
                 <w:b/>
                 <w:lang w:val="en-US"/>
               </w:rPr>
-              <w:t>Waarneming</w:t>
+              <w:t>UniekMeer</w:t>
             </w:r>
           </w:p>
         </w:tc>
@@ -2059,6 +2878,26 @@
             </w:r>
           </w:p>
         </w:tc>
+        <w:tc>
+          <w:tcPr>
+            <w:tcW w:w="2322" w:type="dxa"/>
+          </w:tcPr>
+          <w:p>
+            <w:pPr>
+              <w:rPr>
+                <w:b/>
+                <w:lang w:val="en-US"/>
+              </w:rPr>
+            </w:pPr>
+            <w:r>
+              <w:rPr>
+                <w:b/>
+                <w:lang w:val="en-US"/>
+              </w:rPr>
+              <w:t>Omschrijving</w:t>
+            </w:r>
+          </w:p>
+        </w:tc>
       </w:tr>
       <w:tr>
         <w:tc>
@@ -2115,6 +2954,24 @@
             </w:r>
           </w:p>
         </w:tc>
+        <w:tc>
+          <w:tcPr>
+            <w:tcW w:w="2322" w:type="dxa"/>
+          </w:tcPr>
+          <w:p>
+            <w:pPr>
+              <w:rPr>
+                <w:lang w:val="en-US"/>
+              </w:rPr>
+            </w:pPr>
+            <w:r>
+              <w:rPr>
+                <w:lang w:val="en-US"/>
+              </w:rPr>
+              <w:t>PK</w:t>
+            </w:r>
+          </w:p>
+        </w:tc>
       </w:tr>
       <w:tr>
         <w:tc>
@@ -2131,25 +2988,25 @@
               <w:rPr>
                 <w:lang w:val="en-US"/>
               </w:rPr>
-              <w:t>Bezoek_ID</w:t>
-            </w:r>
-          </w:p>
-        </w:tc>
-        <w:tc>
-          <w:tcPr>
-            <w:tcW w:w="2322" w:type="dxa"/>
-          </w:tcPr>
-          <w:p>
-            <w:pPr>
-              <w:rPr>
-                <w:lang w:val="en-US"/>
-              </w:rPr>
-            </w:pPr>
-            <w:r>
-              <w:rPr>
-                <w:lang w:val="en-US"/>
-              </w:rPr>
-              <w:t>NUMBER</w:t>
+              <w:t>Naam</w:t>
+            </w:r>
+          </w:p>
+        </w:tc>
+        <w:tc>
+          <w:tcPr>
+            <w:tcW w:w="2322" w:type="dxa"/>
+          </w:tcPr>
+          <w:p>
+            <w:pPr>
+              <w:rPr>
+                <w:lang w:val="en-US"/>
+              </w:rPr>
+            </w:pPr>
+            <w:r>
+              <w:rPr>
+                <w:lang w:val="en-US"/>
+              </w:rPr>
+              <w:t>VARCHAR2</w:t>
             </w:r>
           </w:p>
         </w:tc>
@@ -2171,734 +3028,21 @@
             </w:r>
           </w:p>
         </w:tc>
-      </w:tr>
-      <w:tr>
-        <w:tc>
-          <w:tcPr>
-            <w:tcW w:w="2322" w:type="dxa"/>
-          </w:tcPr>
-          <w:p>
-            <w:pPr>
-              <w:rPr>
-                <w:lang w:val="en-US"/>
-              </w:rPr>
-            </w:pPr>
-            <w:r>
-              <w:rPr>
-                <w:lang w:val="en-US"/>
-              </w:rPr>
-              <w:t>Soort_Dier</w:t>
-            </w:r>
-          </w:p>
-        </w:tc>
-        <w:tc>
-          <w:tcPr>
-            <w:tcW w:w="2322" w:type="dxa"/>
-          </w:tcPr>
-          <w:p>
-            <w:pPr>
-              <w:rPr>
-                <w:lang w:val="en-US"/>
-              </w:rPr>
-            </w:pPr>
-            <w:r>
-              <w:rPr>
-                <w:lang w:val="en-US"/>
-              </w:rPr>
-              <w:t>NUMBER</w:t>
-            </w:r>
-          </w:p>
-        </w:tc>
-        <w:tc>
-          <w:tcPr>
-            <w:tcW w:w="2322" w:type="dxa"/>
-          </w:tcPr>
-          <w:p>
-            <w:pPr>
-              <w:rPr>
-                <w:lang w:val="en-US"/>
-              </w:rPr>
-            </w:pPr>
-            <w:r>
-              <w:rPr>
-                <w:lang w:val="en-US"/>
-              </w:rPr>
-              <w:t>Ja</w:t>
-            </w:r>
-          </w:p>
-        </w:tc>
-      </w:tr>
-      <w:tr>
-        <w:tc>
-          <w:tcPr>
-            <w:tcW w:w="2322" w:type="dxa"/>
-          </w:tcPr>
-          <w:p>
-            <w:pPr>
-              <w:rPr>
-                <w:lang w:val="en-US"/>
-              </w:rPr>
-            </w:pPr>
-            <w:r>
-              <w:rPr>
-                <w:lang w:val="en-US"/>
-              </w:rPr>
-              <w:t>X</w:t>
-            </w:r>
-          </w:p>
-        </w:tc>
-        <w:tc>
-          <w:tcPr>
-            <w:tcW w:w="2322" w:type="dxa"/>
-          </w:tcPr>
-          <w:p>
-            <w:pPr>
-              <w:rPr>
-                <w:lang w:val="en-US"/>
-              </w:rPr>
-            </w:pPr>
-            <w:r>
-              <w:rPr>
-                <w:lang w:val="en-US"/>
-              </w:rPr>
-              <w:t>NUMBER</w:t>
-            </w:r>
-          </w:p>
-        </w:tc>
-        <w:tc>
-          <w:tcPr>
-            <w:tcW w:w="2322" w:type="dxa"/>
-          </w:tcPr>
-          <w:p>
-            <w:pPr>
-              <w:rPr>
-                <w:lang w:val="en-US"/>
-              </w:rPr>
-            </w:pPr>
-            <w:r>
-              <w:rPr>
-                <w:lang w:val="en-US"/>
-              </w:rPr>
-              <w:t>Ja</w:t>
-            </w:r>
-          </w:p>
-        </w:tc>
-      </w:tr>
-      <w:tr>
-        <w:trPr>
-          <w:trHeight w:val="58"/>
-        </w:trPr>
-        <w:tc>
-          <w:tcPr>
-            <w:tcW w:w="2322" w:type="dxa"/>
-          </w:tcPr>
-          <w:p>
-            <w:pPr>
-              <w:rPr>
-                <w:lang w:val="en-US"/>
-              </w:rPr>
-            </w:pPr>
-            <w:r>
-              <w:rPr>
-                <w:lang w:val="en-US"/>
-              </w:rPr>
-              <w:t>Y</w:t>
-            </w:r>
-          </w:p>
-        </w:tc>
-        <w:tc>
-          <w:tcPr>
-            <w:tcW w:w="2322" w:type="dxa"/>
-          </w:tcPr>
-          <w:p>
-            <w:pPr>
-              <w:rPr>
-                <w:lang w:val="en-US"/>
-              </w:rPr>
-            </w:pPr>
-            <w:r>
-              <w:rPr>
-                <w:lang w:val="en-US"/>
-              </w:rPr>
-              <w:t>NUMBER</w:t>
-            </w:r>
-          </w:p>
-        </w:tc>
-        <w:tc>
-          <w:tcPr>
-            <w:tcW w:w="2322" w:type="dxa"/>
-          </w:tcPr>
-          <w:p>
-            <w:pPr>
-              <w:rPr>
-                <w:lang w:val="en-US"/>
-              </w:rPr>
-            </w:pPr>
-            <w:r>
-              <w:rPr>
-                <w:lang w:val="en-US"/>
-              </w:rPr>
-              <w:t>Ja</w:t>
-            </w:r>
-          </w:p>
-        </w:tc>
-      </w:tr>
-      <w:tr>
-        <w:trPr>
-          <w:trHeight w:val="58"/>
-        </w:trPr>
-        <w:tc>
-          <w:tcPr>
-            <w:tcW w:w="2322" w:type="dxa"/>
-          </w:tcPr>
-          <w:p>
-            <w:pPr>
-              <w:rPr>
-                <w:lang w:val="en-US"/>
-              </w:rPr>
-            </w:pPr>
-            <w:r>
-              <w:rPr>
-                <w:lang w:val="en-US"/>
-              </w:rPr>
-              <w:t>Type_Waarneming</w:t>
-            </w:r>
-          </w:p>
-        </w:tc>
-        <w:tc>
-          <w:tcPr>
-            <w:tcW w:w="2322" w:type="dxa"/>
-          </w:tcPr>
-          <w:p>
-            <w:pPr>
-              <w:rPr>
-                <w:lang w:val="en-US"/>
-              </w:rPr>
-            </w:pPr>
-            <w:r>
-              <w:rPr>
-                <w:lang w:val="en-US"/>
-              </w:rPr>
-              <w:t>NUMBER</w:t>
-            </w:r>
-          </w:p>
-        </w:tc>
-        <w:tc>
-          <w:tcPr>
-            <w:tcW w:w="2322" w:type="dxa"/>
-          </w:tcPr>
-          <w:p>
-            <w:pPr>
-              <w:rPr>
-                <w:lang w:val="en-US"/>
-              </w:rPr>
-            </w:pPr>
-            <w:r>
-              <w:rPr>
-                <w:lang w:val="en-US"/>
-              </w:rPr>
-              <w:t>Ja</w:t>
-            </w:r>
-          </w:p>
-        </w:tc>
-      </w:tr>
-    </w:tbl>
-    <w:p/>
-    <w:tbl>
-      <w:tblPr>
-        <w:tblStyle w:val="Tabelraster"/>
-        <w:tblW w:w="0" w:type="auto"/>
-        <w:tblLook w:val="04A0" w:firstRow="1" w:lastRow="0" w:firstColumn="1" w:lastColumn="0" w:noHBand="0" w:noVBand="1"/>
-      </w:tblPr>
-      <w:tblGrid>
-        <w:gridCol w:w="2322"/>
-        <w:gridCol w:w="2322"/>
-        <w:gridCol w:w="2322"/>
-      </w:tblGrid>
-      <w:tr>
-        <w:tc>
-          <w:tcPr>
-            <w:tcW w:w="6966" w:type="dxa"/>
-            <w:gridSpan w:val="3"/>
-            <w:shd w:val="clear" w:color="auto" w:fill="FFFFFF" w:themeFill="background1"/>
-          </w:tcPr>
-          <w:p>
-            <w:pPr>
-              <w:rPr>
-                <w:b/>
-                <w:lang w:val="en-US"/>
-              </w:rPr>
-            </w:pPr>
-            <w:r>
-              <w:rPr>
-                <w:b/>
-                <w:lang w:val="en-US"/>
-              </w:rPr>
-              <w:t>Diersoort</w:t>
-            </w:r>
-          </w:p>
-        </w:tc>
-      </w:tr>
-      <w:tr>
-        <w:tc>
-          <w:tcPr>
-            <w:tcW w:w="2322" w:type="dxa"/>
-          </w:tcPr>
-          <w:p>
-            <w:pPr>
-              <w:rPr>
-                <w:b/>
-                <w:lang w:val="en-US"/>
-              </w:rPr>
-            </w:pPr>
-            <w:r>
-              <w:rPr>
-                <w:b/>
-                <w:lang w:val="en-US"/>
-              </w:rPr>
-              <w:t>Kolom</w:t>
-            </w:r>
-          </w:p>
-        </w:tc>
-        <w:tc>
-          <w:tcPr>
-            <w:tcW w:w="2322" w:type="dxa"/>
-          </w:tcPr>
-          <w:p>
-            <w:pPr>
-              <w:rPr>
-                <w:b/>
-                <w:lang w:val="en-US"/>
-              </w:rPr>
-            </w:pPr>
-            <w:r>
-              <w:rPr>
-                <w:b/>
-                <w:lang w:val="en-US"/>
-              </w:rPr>
-              <w:t>Datatype</w:t>
-            </w:r>
-          </w:p>
-        </w:tc>
-        <w:tc>
-          <w:tcPr>
-            <w:tcW w:w="2322" w:type="dxa"/>
-          </w:tcPr>
-          <w:p>
-            <w:pPr>
-              <w:rPr>
-                <w:b/>
-                <w:lang w:val="en-US"/>
-              </w:rPr>
-            </w:pPr>
-            <w:r>
-              <w:rPr>
-                <w:b/>
-                <w:lang w:val="en-US"/>
-              </w:rPr>
-              <w:t>Verplicht?</w:t>
-            </w:r>
-          </w:p>
-        </w:tc>
-      </w:tr>
-      <w:tr>
-        <w:tc>
-          <w:tcPr>
-            <w:tcW w:w="2322" w:type="dxa"/>
-          </w:tcPr>
-          <w:p>
-            <w:pPr>
-              <w:rPr>
-                <w:lang w:val="en-US"/>
-              </w:rPr>
-            </w:pPr>
-            <w:r>
-              <w:rPr>
-                <w:lang w:val="en-US"/>
-              </w:rPr>
-              <w:t>ID</w:t>
-            </w:r>
-          </w:p>
-        </w:tc>
-        <w:tc>
-          <w:tcPr>
-            <w:tcW w:w="2322" w:type="dxa"/>
-          </w:tcPr>
-          <w:p>
-            <w:pPr>
-              <w:rPr>
-                <w:lang w:val="en-US"/>
-              </w:rPr>
-            </w:pPr>
-            <w:r>
-              <w:rPr>
-                <w:lang w:val="en-US"/>
-              </w:rPr>
-              <w:t>NUMBER</w:t>
-            </w:r>
-          </w:p>
-        </w:tc>
-        <w:tc>
-          <w:tcPr>
-            <w:tcW w:w="2322" w:type="dxa"/>
-          </w:tcPr>
-          <w:p>
-            <w:pPr>
-              <w:rPr>
-                <w:lang w:val="en-US"/>
-              </w:rPr>
-            </w:pPr>
-            <w:r>
-              <w:rPr>
-                <w:lang w:val="en-US"/>
-              </w:rPr>
-              <w:t>Ja</w:t>
-            </w:r>
-          </w:p>
-        </w:tc>
-      </w:tr>
-      <w:tr>
-        <w:tc>
-          <w:tcPr>
-            <w:tcW w:w="2322" w:type="dxa"/>
-          </w:tcPr>
-          <w:p>
-            <w:pPr>
-              <w:rPr>
-                <w:lang w:val="en-US"/>
-              </w:rPr>
-            </w:pPr>
-            <w:r>
-              <w:rPr>
-                <w:lang w:val="en-US"/>
-              </w:rPr>
-              <w:t>Type</w:t>
-            </w:r>
-          </w:p>
-        </w:tc>
-        <w:tc>
-          <w:tcPr>
-            <w:tcW w:w="2322" w:type="dxa"/>
-          </w:tcPr>
-          <w:p>
-            <w:pPr>
-              <w:rPr>
-                <w:lang w:val="en-US"/>
-              </w:rPr>
-            </w:pPr>
-            <w:r>
-              <w:rPr>
-                <w:lang w:val="en-US"/>
-              </w:rPr>
-              <w:t>VARCHAR2</w:t>
-            </w:r>
-          </w:p>
-        </w:tc>
-        <w:tc>
-          <w:tcPr>
-            <w:tcW w:w="2322" w:type="dxa"/>
-          </w:tcPr>
-          <w:p>
-            <w:pPr>
-              <w:rPr>
-                <w:lang w:val="en-US"/>
-              </w:rPr>
-            </w:pPr>
-            <w:r>
-              <w:rPr>
-                <w:lang w:val="en-US"/>
-              </w:rPr>
-              <w:t>Ja</w:t>
-            </w:r>
-          </w:p>
-        </w:tc>
-      </w:tr>
-      <w:tr>
-        <w:tc>
-          <w:tcPr>
-            <w:tcW w:w="2322" w:type="dxa"/>
-          </w:tcPr>
-          <w:p>
-            <w:pPr>
-              <w:rPr>
-                <w:lang w:val="en-US"/>
-              </w:rPr>
-            </w:pPr>
-            <w:r>
-              <w:rPr>
-                <w:lang w:val="en-US"/>
-              </w:rPr>
-              <w:lastRenderedPageBreak/>
-              <w:t>Naam</w:t>
-            </w:r>
-          </w:p>
-        </w:tc>
-        <w:tc>
-          <w:tcPr>
-            <w:tcW w:w="2322" w:type="dxa"/>
-          </w:tcPr>
-          <w:p>
-            <w:pPr>
-              <w:rPr>
-                <w:lang w:val="en-US"/>
-              </w:rPr>
-            </w:pPr>
-            <w:r>
-              <w:rPr>
-                <w:lang w:val="en-US"/>
-              </w:rPr>
-              <w:t>VARCHAR2</w:t>
-            </w:r>
-          </w:p>
-        </w:tc>
-        <w:tc>
-          <w:tcPr>
-            <w:tcW w:w="2322" w:type="dxa"/>
-          </w:tcPr>
-          <w:p>
-            <w:pPr>
-              <w:rPr>
-                <w:lang w:val="en-US"/>
-              </w:rPr>
-            </w:pPr>
-            <w:r>
-              <w:rPr>
-                <w:lang w:val="en-US"/>
-              </w:rPr>
-              <w:t>Ja</w:t>
-            </w:r>
-          </w:p>
-        </w:tc>
-      </w:tr>
-      <w:tr>
-        <w:tc>
-          <w:tcPr>
-            <w:tcW w:w="2322" w:type="dxa"/>
-          </w:tcPr>
-          <w:p>
-            <w:pPr>
-              <w:rPr>
-                <w:lang w:val="en-US"/>
-              </w:rPr>
-            </w:pPr>
-            <w:r>
-              <w:rPr>
-                <w:lang w:val="en-US"/>
-              </w:rPr>
-              <w:t>Afkorting</w:t>
-            </w:r>
-          </w:p>
-        </w:tc>
-        <w:tc>
-          <w:tcPr>
-            <w:tcW w:w="2322" w:type="dxa"/>
-          </w:tcPr>
-          <w:p>
-            <w:pPr>
-              <w:rPr>
-                <w:lang w:val="en-US"/>
-              </w:rPr>
-            </w:pPr>
-            <w:r>
-              <w:rPr>
-                <w:lang w:val="en-US"/>
-              </w:rPr>
-              <w:t>VARCHAR2</w:t>
-            </w:r>
-          </w:p>
-        </w:tc>
-        <w:tc>
-          <w:tcPr>
-            <w:tcW w:w="2322" w:type="dxa"/>
-          </w:tcPr>
-          <w:p>
-            <w:pPr>
-              <w:rPr>
-                <w:lang w:val="en-US"/>
-              </w:rPr>
-            </w:pPr>
-            <w:r>
-              <w:rPr>
-                <w:lang w:val="en-US"/>
-              </w:rPr>
-              <w:t>Ja</w:t>
-            </w:r>
-          </w:p>
-        </w:tc>
-      </w:tr>
-      <w:tr>
-        <w:trPr>
-          <w:trHeight w:val="58"/>
-        </w:trPr>
-        <w:tc>
-          <w:tcPr>
-            <w:tcW w:w="2322" w:type="dxa"/>
-          </w:tcPr>
-          <w:p>
-            <w:pPr>
-              <w:rPr>
-                <w:lang w:val="en-US"/>
-              </w:rPr>
-            </w:pPr>
-            <w:r>
-              <w:rPr>
-                <w:lang w:val="en-US"/>
-              </w:rPr>
-              <w:t>Start_broed</w:t>
-            </w:r>
-          </w:p>
-        </w:tc>
-        <w:tc>
-          <w:tcPr>
-            <w:tcW w:w="2322" w:type="dxa"/>
-          </w:tcPr>
-          <w:p>
-            <w:pPr>
-              <w:rPr>
-                <w:lang w:val="en-US"/>
-              </w:rPr>
-            </w:pPr>
-            <w:r>
-              <w:rPr>
-                <w:lang w:val="en-US"/>
-              </w:rPr>
-              <w:t>DATE</w:t>
-            </w:r>
-          </w:p>
-        </w:tc>
-        <w:tc>
-          <w:tcPr>
-            <w:tcW w:w="2322" w:type="dxa"/>
-          </w:tcPr>
-          <w:p>
-            <w:pPr>
-              <w:rPr>
-                <w:lang w:val="en-US"/>
-              </w:rPr>
-            </w:pPr>
-            <w:r>
-              <w:rPr>
-                <w:lang w:val="en-US"/>
-              </w:rPr>
-              <w:t>Ja</w:t>
-            </w:r>
-          </w:p>
-        </w:tc>
-      </w:tr>
-      <w:tr>
-        <w:trPr>
-          <w:trHeight w:val="58"/>
-        </w:trPr>
-        <w:tc>
-          <w:tcPr>
-            <w:tcW w:w="2322" w:type="dxa"/>
-          </w:tcPr>
-          <w:p>
-            <w:pPr>
-              <w:rPr>
-                <w:lang w:val="en-US"/>
-              </w:rPr>
-            </w:pPr>
-            <w:r>
-              <w:rPr>
-                <w:lang w:val="en-US"/>
-              </w:rPr>
-              <w:t>Eind_broed</w:t>
-            </w:r>
-          </w:p>
-        </w:tc>
-        <w:tc>
-          <w:tcPr>
-            <w:tcW w:w="2322" w:type="dxa"/>
-          </w:tcPr>
-          <w:p>
-            <w:pPr>
-              <w:rPr>
-                <w:lang w:val="en-US"/>
-              </w:rPr>
-            </w:pPr>
-            <w:r>
-              <w:rPr>
-                <w:lang w:val="en-US"/>
-              </w:rPr>
-              <w:t>DATE</w:t>
-            </w:r>
-          </w:p>
-        </w:tc>
-        <w:tc>
-          <w:tcPr>
-            <w:tcW w:w="2322" w:type="dxa"/>
-          </w:tcPr>
-          <w:p>
-            <w:pPr>
-              <w:rPr>
-                <w:lang w:val="en-US"/>
-              </w:rPr>
-            </w:pPr>
-            <w:r>
-              <w:rPr>
-                <w:lang w:val="en-US"/>
-              </w:rPr>
-              <w:t>Ja</w:t>
-            </w:r>
-          </w:p>
-        </w:tc>
-      </w:tr>
-      <w:tr>
-        <w:trPr>
-          <w:trHeight w:val="58"/>
-        </w:trPr>
-        <w:tc>
-          <w:tcPr>
-            <w:tcW w:w="2322" w:type="dxa"/>
-          </w:tcPr>
-          <w:p>
-            <w:pPr>
-              <w:rPr>
-                <w:lang w:val="en-US"/>
-              </w:rPr>
-            </w:pPr>
-            <w:r>
-              <w:rPr>
-                <w:lang w:val="en-US"/>
-              </w:rPr>
-              <w:t>Punten</w:t>
-            </w:r>
-          </w:p>
-        </w:tc>
-        <w:tc>
-          <w:tcPr>
-            <w:tcW w:w="2322" w:type="dxa"/>
-          </w:tcPr>
-          <w:p>
-            <w:pPr>
-              <w:rPr>
-                <w:lang w:val="en-US"/>
-              </w:rPr>
-            </w:pPr>
-            <w:r>
-              <w:rPr>
-                <w:lang w:val="en-US"/>
-              </w:rPr>
-              <w:t>NUMBER</w:t>
-            </w:r>
-          </w:p>
-        </w:tc>
-        <w:tc>
-          <w:tcPr>
-            <w:tcW w:w="2322" w:type="dxa"/>
-          </w:tcPr>
-          <w:p>
-            <w:pPr>
-              <w:rPr>
-                <w:lang w:val="en-US"/>
-              </w:rPr>
-            </w:pPr>
-            <w:r>
-              <w:rPr>
-                <w:lang w:val="en-US"/>
-              </w:rPr>
-              <w:t>Ja</w:t>
+        <w:tc>
+          <w:tcPr>
+            <w:tcW w:w="2322" w:type="dxa"/>
+          </w:tcPr>
+          <w:p>
+            <w:pPr>
+              <w:rPr>
+                <w:lang w:val="en-US"/>
+              </w:rPr>
+            </w:pPr>
+            <w:r>
+              <w:rPr>
+                <w:lang w:val="en-US"/>
+              </w:rPr>
+              <w:t>Naam van meer</w:t>
             </w:r>
           </w:p>
         </w:tc>
@@ -2921,12 +3065,13 @@
         <w:gridCol w:w="2322"/>
         <w:gridCol w:w="2322"/>
         <w:gridCol w:w="2322"/>
+        <w:gridCol w:w="2322"/>
       </w:tblGrid>
       <w:tr>
         <w:tc>
           <w:tcPr>
-            <w:tcW w:w="6966" w:type="dxa"/>
-            <w:gridSpan w:val="3"/>
+            <w:tcW w:w="9288" w:type="dxa"/>
+            <w:gridSpan w:val="4"/>
             <w:shd w:val="clear" w:color="auto" w:fill="FFFFFF" w:themeFill="background1"/>
           </w:tcPr>
           <w:p>
@@ -2941,7 +3086,7 @@
                 <w:b/>
                 <w:lang w:val="en-US"/>
               </w:rPr>
-              <w:t>Soort_waarneming</w:t>
+              <w:t>Huur_Artikelen</w:t>
             </w:r>
           </w:p>
         </w:tc>
@@ -3007,6 +3152,26 @@
             </w:r>
           </w:p>
         </w:tc>
+        <w:tc>
+          <w:tcPr>
+            <w:tcW w:w="2322" w:type="dxa"/>
+          </w:tcPr>
+          <w:p>
+            <w:pPr>
+              <w:rPr>
+                <w:b/>
+                <w:lang w:val="en-US"/>
+              </w:rPr>
+            </w:pPr>
+            <w:r>
+              <w:rPr>
+                <w:b/>
+                <w:lang w:val="en-US"/>
+              </w:rPr>
+              <w:t>Omschrijving</w:t>
+            </w:r>
+          </w:p>
+        </w:tc>
       </w:tr>
       <w:tr>
         <w:tc>
@@ -3015,15 +3180,18 @@
           </w:tcPr>
           <w:p>
             <w:pPr>
-              <w:rPr>
-                <w:lang w:val="en-US"/>
-              </w:rPr>
-            </w:pPr>
-            <w:r>
-              <w:rPr>
-                <w:lang w:val="en-US"/>
-              </w:rPr>
-              <w:t>ID</w:t>
+              <w:tabs>
+                <w:tab w:val="right" w:pos="2106"/>
+              </w:tabs>
+              <w:rPr>
+                <w:lang w:val="en-US"/>
+              </w:rPr>
+            </w:pPr>
+            <w:r>
+              <w:rPr>
+                <w:lang w:val="en-US"/>
+              </w:rPr>
+              <w:t>&lt;HuurContract_ID&gt;</w:t>
             </w:r>
           </w:p>
         </w:tc>
@@ -3060,6 +3228,24 @@
                 <w:lang w:val="en-US"/>
               </w:rPr>
               <w:t>Ja</w:t>
+            </w:r>
+          </w:p>
+        </w:tc>
+        <w:tc>
+          <w:tcPr>
+            <w:tcW w:w="2322" w:type="dxa"/>
+          </w:tcPr>
+          <w:p>
+            <w:pPr>
+              <w:rPr>
+                <w:lang w:val="en-US"/>
+              </w:rPr>
+            </w:pPr>
+            <w:r>
+              <w:rPr>
+                <w:lang w:val="en-US"/>
+              </w:rPr>
+              <w:t>PK, FK van huurcontract.</w:t>
             </w:r>
           </w:p>
         </w:tc>
@@ -3079,25 +3265,37 @@
               <w:rPr>
                 <w:lang w:val="en-US"/>
               </w:rPr>
-              <w:t>Naam</w:t>
-            </w:r>
-          </w:p>
-        </w:tc>
-        <w:tc>
-          <w:tcPr>
-            <w:tcW w:w="2322" w:type="dxa"/>
-          </w:tcPr>
-          <w:p>
-            <w:pPr>
-              <w:rPr>
-                <w:lang w:val="en-US"/>
-              </w:rPr>
-            </w:pPr>
-            <w:r>
-              <w:rPr>
-                <w:lang w:val="en-US"/>
-              </w:rPr>
-              <w:t>VARCHAR2</w:t>
+              <w:t>&lt;</w:t>
+            </w:r>
+            <w:r>
+              <w:rPr>
+                <w:lang w:val="en-US"/>
+              </w:rPr>
+              <w:t>Artikel</w:t>
+            </w:r>
+            <w:r>
+              <w:rPr>
+                <w:lang w:val="en-US"/>
+              </w:rPr>
+              <w:t>_ID&gt;</w:t>
+            </w:r>
+          </w:p>
+        </w:tc>
+        <w:tc>
+          <w:tcPr>
+            <w:tcW w:w="2322" w:type="dxa"/>
+          </w:tcPr>
+          <w:p>
+            <w:pPr>
+              <w:rPr>
+                <w:lang w:val="en-US"/>
+              </w:rPr>
+            </w:pPr>
+            <w:r>
+              <w:rPr>
+                <w:lang w:val="en-US"/>
+              </w:rPr>
+              <w:t>NUMBER</w:t>
             </w:r>
           </w:p>
         </w:tc>
@@ -3119,62 +3317,33 @@
             </w:r>
           </w:p>
         </w:tc>
-      </w:tr>
-      <w:tr>
-        <w:trPr>
-          <w:trHeight w:val="58"/>
-        </w:trPr>
-        <w:tc>
-          <w:tcPr>
-            <w:tcW w:w="2322" w:type="dxa"/>
-          </w:tcPr>
-          <w:p>
-            <w:pPr>
-              <w:rPr>
-                <w:lang w:val="en-US"/>
-              </w:rPr>
-            </w:pPr>
-            <w:r>
-              <w:rPr>
-                <w:lang w:val="en-US"/>
-              </w:rPr>
-              <w:t>Punten</w:t>
-            </w:r>
-          </w:p>
-        </w:tc>
-        <w:tc>
-          <w:tcPr>
-            <w:tcW w:w="2322" w:type="dxa"/>
-          </w:tcPr>
-          <w:p>
-            <w:pPr>
-              <w:rPr>
-                <w:lang w:val="en-US"/>
-              </w:rPr>
-            </w:pPr>
-            <w:r>
-              <w:rPr>
-                <w:lang w:val="en-US"/>
-              </w:rPr>
-              <w:t>NUMBER</w:t>
-            </w:r>
-          </w:p>
-        </w:tc>
-        <w:tc>
-          <w:tcPr>
-            <w:tcW w:w="2322" w:type="dxa"/>
-          </w:tcPr>
-          <w:p>
-            <w:pPr>
-              <w:rPr>
-                <w:lang w:val="en-US"/>
-              </w:rPr>
-            </w:pPr>
-            <w:r>
-              <w:rPr>
-                <w:lang w:val="en-US"/>
-              </w:rPr>
-              <w:t>Ja</w:t>
+        <w:tc>
+          <w:tcPr>
+            <w:tcW w:w="2322" w:type="dxa"/>
+          </w:tcPr>
+          <w:p>
+            <w:pPr>
+              <w:rPr>
+                <w:lang w:val="en-US"/>
+              </w:rPr>
+            </w:pPr>
+            <w:r>
+              <w:rPr>
+                <w:lang w:val="en-US"/>
+              </w:rPr>
+              <w:t xml:space="preserve">PK, FK van </w:t>
+            </w:r>
+            <w:r>
+              <w:rPr>
+                <w:lang w:val="en-US"/>
+              </w:rPr>
+              <w:t>Artikel</w:t>
+            </w:r>
+            <w:r>
+              <w:rPr>
+                <w:lang w:val="en-US"/>
+              </w:rPr>
+              <w:t>.</w:t>
             </w:r>
           </w:p>
         </w:tc>
@@ -3187,6 +3356,1644 @@
         </w:rPr>
       </w:pPr>
     </w:p>
+    <w:tbl>
+      <w:tblPr>
+        <w:tblStyle w:val="Tabelraster"/>
+        <w:tblW w:w="0" w:type="auto"/>
+        <w:tblLook w:val="04A0" w:firstRow="1" w:lastRow="0" w:firstColumn="1" w:lastColumn="0" w:noHBand="0" w:noVBand="1"/>
+      </w:tblPr>
+      <w:tblGrid>
+        <w:gridCol w:w="2322"/>
+        <w:gridCol w:w="2322"/>
+        <w:gridCol w:w="2322"/>
+        <w:gridCol w:w="2322"/>
+      </w:tblGrid>
+      <w:tr>
+        <w:tc>
+          <w:tcPr>
+            <w:tcW w:w="9288" w:type="dxa"/>
+            <w:gridSpan w:val="4"/>
+            <w:shd w:val="clear" w:color="auto" w:fill="FFFFFF" w:themeFill="background1"/>
+          </w:tcPr>
+          <w:p>
+            <w:pPr>
+              <w:rPr>
+                <w:b/>
+                <w:lang w:val="en-US"/>
+              </w:rPr>
+            </w:pPr>
+            <w:r>
+              <w:rPr>
+                <w:b/>
+                <w:lang w:val="en-US"/>
+              </w:rPr>
+              <w:t>Artikel</w:t>
+            </w:r>
+          </w:p>
+        </w:tc>
+      </w:tr>
+      <w:tr>
+        <w:tc>
+          <w:tcPr>
+            <w:tcW w:w="2322" w:type="dxa"/>
+          </w:tcPr>
+          <w:p>
+            <w:pPr>
+              <w:rPr>
+                <w:b/>
+                <w:lang w:val="en-US"/>
+              </w:rPr>
+            </w:pPr>
+            <w:r>
+              <w:rPr>
+                <w:b/>
+                <w:lang w:val="en-US"/>
+              </w:rPr>
+              <w:t>Kolom</w:t>
+            </w:r>
+          </w:p>
+        </w:tc>
+        <w:tc>
+          <w:tcPr>
+            <w:tcW w:w="2322" w:type="dxa"/>
+          </w:tcPr>
+          <w:p>
+            <w:pPr>
+              <w:rPr>
+                <w:b/>
+                <w:lang w:val="en-US"/>
+              </w:rPr>
+            </w:pPr>
+            <w:r>
+              <w:rPr>
+                <w:b/>
+                <w:lang w:val="en-US"/>
+              </w:rPr>
+              <w:t>Datatype</w:t>
+            </w:r>
+          </w:p>
+        </w:tc>
+        <w:tc>
+          <w:tcPr>
+            <w:tcW w:w="2322" w:type="dxa"/>
+          </w:tcPr>
+          <w:p>
+            <w:pPr>
+              <w:rPr>
+                <w:b/>
+                <w:lang w:val="en-US"/>
+              </w:rPr>
+            </w:pPr>
+            <w:r>
+              <w:rPr>
+                <w:b/>
+                <w:lang w:val="en-US"/>
+              </w:rPr>
+              <w:t>Verplicht?</w:t>
+            </w:r>
+          </w:p>
+        </w:tc>
+        <w:tc>
+          <w:tcPr>
+            <w:tcW w:w="2322" w:type="dxa"/>
+          </w:tcPr>
+          <w:p>
+            <w:pPr>
+              <w:rPr>
+                <w:b/>
+                <w:lang w:val="en-US"/>
+              </w:rPr>
+            </w:pPr>
+            <w:r>
+              <w:rPr>
+                <w:b/>
+                <w:lang w:val="en-US"/>
+              </w:rPr>
+              <w:t>Omschrijving</w:t>
+            </w:r>
+          </w:p>
+        </w:tc>
+      </w:tr>
+      <w:tr>
+        <w:tc>
+          <w:tcPr>
+            <w:tcW w:w="2322" w:type="dxa"/>
+          </w:tcPr>
+          <w:p>
+            <w:pPr>
+              <w:tabs>
+                <w:tab w:val="right" w:pos="2106"/>
+              </w:tabs>
+              <w:rPr>
+                <w:lang w:val="en-US"/>
+              </w:rPr>
+            </w:pPr>
+            <w:r>
+              <w:rPr>
+                <w:lang w:val="en-US"/>
+              </w:rPr>
+              <w:t>ID</w:t>
+            </w:r>
+          </w:p>
+        </w:tc>
+        <w:tc>
+          <w:tcPr>
+            <w:tcW w:w="2322" w:type="dxa"/>
+          </w:tcPr>
+          <w:p>
+            <w:pPr>
+              <w:rPr>
+                <w:lang w:val="en-US"/>
+              </w:rPr>
+            </w:pPr>
+            <w:r>
+              <w:rPr>
+                <w:lang w:val="en-US"/>
+              </w:rPr>
+              <w:t>NUMBER</w:t>
+            </w:r>
+          </w:p>
+        </w:tc>
+        <w:tc>
+          <w:tcPr>
+            <w:tcW w:w="2322" w:type="dxa"/>
+          </w:tcPr>
+          <w:p>
+            <w:pPr>
+              <w:rPr>
+                <w:lang w:val="en-US"/>
+              </w:rPr>
+            </w:pPr>
+            <w:r>
+              <w:rPr>
+                <w:lang w:val="en-US"/>
+              </w:rPr>
+              <w:t>Ja</w:t>
+            </w:r>
+          </w:p>
+        </w:tc>
+        <w:tc>
+          <w:tcPr>
+            <w:tcW w:w="2322" w:type="dxa"/>
+          </w:tcPr>
+          <w:p>
+            <w:pPr>
+              <w:rPr>
+                <w:lang w:val="en-US"/>
+              </w:rPr>
+            </w:pPr>
+            <w:r>
+              <w:rPr>
+                <w:lang w:val="en-US"/>
+              </w:rPr>
+              <w:t>PK</w:t>
+            </w:r>
+          </w:p>
+        </w:tc>
+      </w:tr>
+      <w:tr>
+        <w:tc>
+          <w:tcPr>
+            <w:tcW w:w="2322" w:type="dxa"/>
+          </w:tcPr>
+          <w:p>
+            <w:pPr>
+              <w:rPr>
+                <w:lang w:val="en-US"/>
+              </w:rPr>
+            </w:pPr>
+            <w:r>
+              <w:rPr>
+                <w:lang w:val="en-US"/>
+              </w:rPr>
+              <w:t>Naam</w:t>
+            </w:r>
+          </w:p>
+        </w:tc>
+        <w:tc>
+          <w:tcPr>
+            <w:tcW w:w="2322" w:type="dxa"/>
+          </w:tcPr>
+          <w:p>
+            <w:pPr>
+              <w:rPr>
+                <w:lang w:val="en-US"/>
+              </w:rPr>
+            </w:pPr>
+            <w:r>
+              <w:rPr>
+                <w:lang w:val="en-US"/>
+              </w:rPr>
+              <w:t>VARCHAR2</w:t>
+            </w:r>
+          </w:p>
+        </w:tc>
+        <w:tc>
+          <w:tcPr>
+            <w:tcW w:w="2322" w:type="dxa"/>
+          </w:tcPr>
+          <w:p>
+            <w:pPr>
+              <w:rPr>
+                <w:lang w:val="en-US"/>
+              </w:rPr>
+            </w:pPr>
+            <w:r>
+              <w:rPr>
+                <w:lang w:val="en-US"/>
+              </w:rPr>
+              <w:t>Ja</w:t>
+            </w:r>
+          </w:p>
+        </w:tc>
+        <w:tc>
+          <w:tcPr>
+            <w:tcW w:w="2322" w:type="dxa"/>
+          </w:tcPr>
+          <w:p>
+            <w:pPr>
+              <w:rPr>
+                <w:lang w:val="en-US"/>
+              </w:rPr>
+            </w:pPr>
+            <w:r>
+              <w:rPr>
+                <w:lang w:val="en-US"/>
+              </w:rPr>
+              <w:t>Naam van artikel.</w:t>
+            </w:r>
+          </w:p>
+        </w:tc>
+      </w:tr>
+      <w:tr>
+        <w:tc>
+          <w:tcPr>
+            <w:tcW w:w="2322" w:type="dxa"/>
+          </w:tcPr>
+          <w:p>
+            <w:pPr>
+              <w:rPr>
+                <w:lang w:val="en-US"/>
+              </w:rPr>
+            </w:pPr>
+            <w:r>
+              <w:rPr>
+                <w:lang w:val="en-US"/>
+              </w:rPr>
+              <w:t>Prijs</w:t>
+            </w:r>
+          </w:p>
+        </w:tc>
+        <w:tc>
+          <w:tcPr>
+            <w:tcW w:w="2322" w:type="dxa"/>
+          </w:tcPr>
+          <w:p>
+            <w:pPr>
+              <w:rPr>
+                <w:lang w:val="en-US"/>
+              </w:rPr>
+            </w:pPr>
+            <w:r>
+              <w:rPr>
+                <w:lang w:val="en-US"/>
+              </w:rPr>
+              <w:t>NUMBER</w:t>
+            </w:r>
+          </w:p>
+        </w:tc>
+        <w:tc>
+          <w:tcPr>
+            <w:tcW w:w="2322" w:type="dxa"/>
+          </w:tcPr>
+          <w:p>
+            <w:pPr>
+              <w:rPr>
+                <w:lang w:val="en-US"/>
+              </w:rPr>
+            </w:pPr>
+            <w:r>
+              <w:rPr>
+                <w:lang w:val="en-US"/>
+              </w:rPr>
+              <w:t>Ja</w:t>
+            </w:r>
+          </w:p>
+        </w:tc>
+        <w:tc>
+          <w:tcPr>
+            <w:tcW w:w="2322" w:type="dxa"/>
+          </w:tcPr>
+          <w:p>
+            <w:pPr>
+              <w:rPr>
+                <w:lang w:val="en-US"/>
+              </w:rPr>
+            </w:pPr>
+            <w:r>
+              <w:rPr>
+                <w:lang w:val="en-US"/>
+              </w:rPr>
+              <w:t>Prijs van artikel.</w:t>
+            </w:r>
+          </w:p>
+        </w:tc>
+      </w:tr>
+    </w:tbl>
+    <w:p>
+      <w:pPr>
+        <w:rPr>
+          <w:lang w:val="nl-NL"/>
+        </w:rPr>
+      </w:pPr>
+    </w:p>
+    <w:tbl>
+      <w:tblPr>
+        <w:tblStyle w:val="Tabelraster"/>
+        <w:tblW w:w="0" w:type="auto"/>
+        <w:tblLook w:val="04A0" w:firstRow="1" w:lastRow="0" w:firstColumn="1" w:lastColumn="0" w:noHBand="0" w:noVBand="1"/>
+      </w:tblPr>
+      <w:tblGrid>
+        <w:gridCol w:w="2322"/>
+        <w:gridCol w:w="2322"/>
+        <w:gridCol w:w="2322"/>
+        <w:gridCol w:w="2322"/>
+      </w:tblGrid>
+      <w:tr>
+        <w:tc>
+          <w:tcPr>
+            <w:tcW w:w="9288" w:type="dxa"/>
+            <w:gridSpan w:val="4"/>
+            <w:shd w:val="clear" w:color="auto" w:fill="FFFFFF" w:themeFill="background1"/>
+          </w:tcPr>
+          <w:p>
+            <w:pPr>
+              <w:rPr>
+                <w:b/>
+                <w:lang w:val="en-US"/>
+              </w:rPr>
+            </w:pPr>
+            <w:r>
+              <w:rPr>
+                <w:b/>
+                <w:lang w:val="en-US"/>
+              </w:rPr>
+              <w:t>Huur_</w:t>
+            </w:r>
+            <w:r>
+              <w:rPr>
+                <w:b/>
+                <w:lang w:val="en-US"/>
+              </w:rPr>
+              <w:t>boten</w:t>
+            </w:r>
+          </w:p>
+        </w:tc>
+      </w:tr>
+      <w:tr>
+        <w:tc>
+          <w:tcPr>
+            <w:tcW w:w="2322" w:type="dxa"/>
+          </w:tcPr>
+          <w:p>
+            <w:pPr>
+              <w:rPr>
+                <w:b/>
+                <w:lang w:val="en-US"/>
+              </w:rPr>
+            </w:pPr>
+            <w:r>
+              <w:rPr>
+                <w:b/>
+                <w:lang w:val="en-US"/>
+              </w:rPr>
+              <w:t>Kolom</w:t>
+            </w:r>
+          </w:p>
+        </w:tc>
+        <w:tc>
+          <w:tcPr>
+            <w:tcW w:w="2322" w:type="dxa"/>
+          </w:tcPr>
+          <w:p>
+            <w:pPr>
+              <w:rPr>
+                <w:b/>
+                <w:lang w:val="en-US"/>
+              </w:rPr>
+            </w:pPr>
+            <w:r>
+              <w:rPr>
+                <w:b/>
+                <w:lang w:val="en-US"/>
+              </w:rPr>
+              <w:t>Datatype</w:t>
+            </w:r>
+          </w:p>
+        </w:tc>
+        <w:tc>
+          <w:tcPr>
+            <w:tcW w:w="2322" w:type="dxa"/>
+          </w:tcPr>
+          <w:p>
+            <w:pPr>
+              <w:rPr>
+                <w:b/>
+                <w:lang w:val="en-US"/>
+              </w:rPr>
+            </w:pPr>
+            <w:r>
+              <w:rPr>
+                <w:b/>
+                <w:lang w:val="en-US"/>
+              </w:rPr>
+              <w:t>Verplicht?</w:t>
+            </w:r>
+          </w:p>
+        </w:tc>
+        <w:tc>
+          <w:tcPr>
+            <w:tcW w:w="2322" w:type="dxa"/>
+          </w:tcPr>
+          <w:p>
+            <w:pPr>
+              <w:rPr>
+                <w:b/>
+                <w:lang w:val="en-US"/>
+              </w:rPr>
+            </w:pPr>
+            <w:r>
+              <w:rPr>
+                <w:b/>
+                <w:lang w:val="en-US"/>
+              </w:rPr>
+              <w:t>Omschrijving</w:t>
+            </w:r>
+          </w:p>
+        </w:tc>
+      </w:tr>
+      <w:tr>
+        <w:tc>
+          <w:tcPr>
+            <w:tcW w:w="2322" w:type="dxa"/>
+          </w:tcPr>
+          <w:p>
+            <w:pPr>
+              <w:tabs>
+                <w:tab w:val="right" w:pos="2106"/>
+              </w:tabs>
+              <w:rPr>
+                <w:lang w:val="en-US"/>
+              </w:rPr>
+            </w:pPr>
+            <w:r>
+              <w:rPr>
+                <w:lang w:val="en-US"/>
+              </w:rPr>
+              <w:t>&lt;HuurContract_ID&gt;</w:t>
+            </w:r>
+          </w:p>
+        </w:tc>
+        <w:tc>
+          <w:tcPr>
+            <w:tcW w:w="2322" w:type="dxa"/>
+          </w:tcPr>
+          <w:p>
+            <w:pPr>
+              <w:rPr>
+                <w:lang w:val="en-US"/>
+              </w:rPr>
+            </w:pPr>
+            <w:r>
+              <w:rPr>
+                <w:lang w:val="en-US"/>
+              </w:rPr>
+              <w:t>NUMBER</w:t>
+            </w:r>
+          </w:p>
+        </w:tc>
+        <w:tc>
+          <w:tcPr>
+            <w:tcW w:w="2322" w:type="dxa"/>
+          </w:tcPr>
+          <w:p>
+            <w:pPr>
+              <w:rPr>
+                <w:lang w:val="en-US"/>
+              </w:rPr>
+            </w:pPr>
+            <w:r>
+              <w:rPr>
+                <w:lang w:val="en-US"/>
+              </w:rPr>
+              <w:t>Ja</w:t>
+            </w:r>
+          </w:p>
+        </w:tc>
+        <w:tc>
+          <w:tcPr>
+            <w:tcW w:w="2322" w:type="dxa"/>
+          </w:tcPr>
+          <w:p>
+            <w:pPr>
+              <w:rPr>
+                <w:lang w:val="en-US"/>
+              </w:rPr>
+            </w:pPr>
+            <w:r>
+              <w:rPr>
+                <w:lang w:val="en-US"/>
+              </w:rPr>
+              <w:t>PK, FK van huurcontract.</w:t>
+            </w:r>
+          </w:p>
+        </w:tc>
+      </w:tr>
+      <w:tr>
+        <w:tc>
+          <w:tcPr>
+            <w:tcW w:w="2322" w:type="dxa"/>
+          </w:tcPr>
+          <w:p>
+            <w:pPr>
+              <w:rPr>
+                <w:lang w:val="en-US"/>
+              </w:rPr>
+            </w:pPr>
+            <w:r>
+              <w:rPr>
+                <w:lang w:val="en-US"/>
+              </w:rPr>
+              <w:t>&lt;</w:t>
+            </w:r>
+            <w:r>
+              <w:rPr>
+                <w:lang w:val="en-US"/>
+              </w:rPr>
+              <w:t>Boot_Naam</w:t>
+            </w:r>
+            <w:r>
+              <w:rPr>
+                <w:lang w:val="en-US"/>
+              </w:rPr>
+              <w:t>&gt;</w:t>
+            </w:r>
+          </w:p>
+        </w:tc>
+        <w:tc>
+          <w:tcPr>
+            <w:tcW w:w="2322" w:type="dxa"/>
+          </w:tcPr>
+          <w:p>
+            <w:pPr>
+              <w:rPr>
+                <w:lang w:val="en-US"/>
+              </w:rPr>
+            </w:pPr>
+            <w:r>
+              <w:rPr>
+                <w:lang w:val="en-US"/>
+              </w:rPr>
+              <w:t>VARCHAR2</w:t>
+            </w:r>
+          </w:p>
+        </w:tc>
+        <w:tc>
+          <w:tcPr>
+            <w:tcW w:w="2322" w:type="dxa"/>
+          </w:tcPr>
+          <w:p>
+            <w:pPr>
+              <w:rPr>
+                <w:lang w:val="en-US"/>
+              </w:rPr>
+            </w:pPr>
+            <w:r>
+              <w:rPr>
+                <w:lang w:val="en-US"/>
+              </w:rPr>
+              <w:t>Ja</w:t>
+            </w:r>
+          </w:p>
+        </w:tc>
+        <w:tc>
+          <w:tcPr>
+            <w:tcW w:w="2322" w:type="dxa"/>
+          </w:tcPr>
+          <w:p>
+            <w:pPr>
+              <w:rPr>
+                <w:lang w:val="en-US"/>
+              </w:rPr>
+            </w:pPr>
+            <w:r>
+              <w:rPr>
+                <w:lang w:val="en-US"/>
+              </w:rPr>
+              <w:t>PK, FK van Boot.</w:t>
+            </w:r>
+          </w:p>
+        </w:tc>
+      </w:tr>
+    </w:tbl>
+    <w:p>
+      <w:pPr>
+        <w:rPr>
+          <w:lang w:val="nl-NL"/>
+        </w:rPr>
+      </w:pPr>
+    </w:p>
+    <w:tbl>
+      <w:tblPr>
+        <w:tblStyle w:val="Tabelraster"/>
+        <w:tblW w:w="0" w:type="auto"/>
+        <w:tblLook w:val="04A0" w:firstRow="1" w:lastRow="0" w:firstColumn="1" w:lastColumn="0" w:noHBand="0" w:noVBand="1"/>
+      </w:tblPr>
+      <w:tblGrid>
+        <w:gridCol w:w="2322"/>
+        <w:gridCol w:w="2322"/>
+        <w:gridCol w:w="2322"/>
+        <w:gridCol w:w="2322"/>
+      </w:tblGrid>
+      <w:tr>
+        <w:tc>
+          <w:tcPr>
+            <w:tcW w:w="9288" w:type="dxa"/>
+            <w:gridSpan w:val="4"/>
+            <w:shd w:val="clear" w:color="auto" w:fill="FFFFFF" w:themeFill="background1"/>
+          </w:tcPr>
+          <w:p>
+            <w:pPr>
+              <w:tabs>
+                <w:tab w:val="left" w:pos="2088"/>
+              </w:tabs>
+              <w:rPr>
+                <w:b/>
+                <w:lang w:val="en-US"/>
+              </w:rPr>
+            </w:pPr>
+            <w:r>
+              <w:rPr>
+                <w:b/>
+                <w:lang w:val="en-US"/>
+              </w:rPr>
+              <w:t>Boot</w:t>
+            </w:r>
+          </w:p>
+        </w:tc>
+      </w:tr>
+      <w:tr>
+        <w:tc>
+          <w:tcPr>
+            <w:tcW w:w="2322" w:type="dxa"/>
+          </w:tcPr>
+          <w:p>
+            <w:pPr>
+              <w:rPr>
+                <w:b/>
+                <w:lang w:val="en-US"/>
+              </w:rPr>
+            </w:pPr>
+            <w:r>
+              <w:rPr>
+                <w:b/>
+                <w:lang w:val="en-US"/>
+              </w:rPr>
+              <w:t>Kolom</w:t>
+            </w:r>
+          </w:p>
+        </w:tc>
+        <w:tc>
+          <w:tcPr>
+            <w:tcW w:w="2322" w:type="dxa"/>
+          </w:tcPr>
+          <w:p>
+            <w:pPr>
+              <w:rPr>
+                <w:b/>
+                <w:lang w:val="en-US"/>
+              </w:rPr>
+            </w:pPr>
+            <w:r>
+              <w:rPr>
+                <w:b/>
+                <w:lang w:val="en-US"/>
+              </w:rPr>
+              <w:t>Datatype</w:t>
+            </w:r>
+          </w:p>
+        </w:tc>
+        <w:tc>
+          <w:tcPr>
+            <w:tcW w:w="2322" w:type="dxa"/>
+          </w:tcPr>
+          <w:p>
+            <w:pPr>
+              <w:rPr>
+                <w:b/>
+                <w:lang w:val="en-US"/>
+              </w:rPr>
+            </w:pPr>
+            <w:r>
+              <w:rPr>
+                <w:b/>
+                <w:lang w:val="en-US"/>
+              </w:rPr>
+              <w:t>Verplicht?</w:t>
+            </w:r>
+          </w:p>
+        </w:tc>
+        <w:tc>
+          <w:tcPr>
+            <w:tcW w:w="2322" w:type="dxa"/>
+          </w:tcPr>
+          <w:p>
+            <w:pPr>
+              <w:rPr>
+                <w:b/>
+                <w:lang w:val="en-US"/>
+              </w:rPr>
+            </w:pPr>
+            <w:r>
+              <w:rPr>
+                <w:b/>
+                <w:lang w:val="en-US"/>
+              </w:rPr>
+              <w:t>Omschrijving</w:t>
+            </w:r>
+          </w:p>
+        </w:tc>
+      </w:tr>
+      <w:tr>
+        <w:tc>
+          <w:tcPr>
+            <w:tcW w:w="2322" w:type="dxa"/>
+          </w:tcPr>
+          <w:p>
+            <w:pPr>
+              <w:tabs>
+                <w:tab w:val="right" w:pos="2106"/>
+              </w:tabs>
+              <w:rPr>
+                <w:lang w:val="en-US"/>
+              </w:rPr>
+            </w:pPr>
+            <w:r>
+              <w:rPr>
+                <w:lang w:val="en-US"/>
+              </w:rPr>
+              <w:t>Naam</w:t>
+            </w:r>
+          </w:p>
+        </w:tc>
+        <w:tc>
+          <w:tcPr>
+            <w:tcW w:w="2322" w:type="dxa"/>
+          </w:tcPr>
+          <w:p>
+            <w:pPr>
+              <w:rPr>
+                <w:lang w:val="en-US"/>
+              </w:rPr>
+            </w:pPr>
+            <w:r>
+              <w:rPr>
+                <w:lang w:val="en-US"/>
+              </w:rPr>
+              <w:t>VARCHAR2</w:t>
+            </w:r>
+          </w:p>
+        </w:tc>
+        <w:tc>
+          <w:tcPr>
+            <w:tcW w:w="2322" w:type="dxa"/>
+          </w:tcPr>
+          <w:p>
+            <w:pPr>
+              <w:rPr>
+                <w:lang w:val="en-US"/>
+              </w:rPr>
+            </w:pPr>
+            <w:r>
+              <w:rPr>
+                <w:lang w:val="en-US"/>
+              </w:rPr>
+              <w:t>Ja</w:t>
+            </w:r>
+          </w:p>
+        </w:tc>
+        <w:tc>
+          <w:tcPr>
+            <w:tcW w:w="2322" w:type="dxa"/>
+          </w:tcPr>
+          <w:p>
+            <w:pPr>
+              <w:rPr>
+                <w:lang w:val="en-US"/>
+              </w:rPr>
+            </w:pPr>
+            <w:r>
+              <w:rPr>
+                <w:lang w:val="en-US"/>
+              </w:rPr>
+              <w:t>PK, Naam van boot.</w:t>
+            </w:r>
+          </w:p>
+        </w:tc>
+      </w:tr>
+      <w:tr>
+        <w:tc>
+          <w:tcPr>
+            <w:tcW w:w="2322" w:type="dxa"/>
+          </w:tcPr>
+          <w:p>
+            <w:pPr>
+              <w:rPr>
+                <w:lang w:val="en-US"/>
+              </w:rPr>
+            </w:pPr>
+            <w:r>
+              <w:rPr>
+                <w:lang w:val="en-US"/>
+              </w:rPr>
+              <w:t>Dagprijs</w:t>
+            </w:r>
+          </w:p>
+        </w:tc>
+        <w:tc>
+          <w:tcPr>
+            <w:tcW w:w="2322" w:type="dxa"/>
+          </w:tcPr>
+          <w:p>
+            <w:pPr>
+              <w:rPr>
+                <w:lang w:val="en-US"/>
+              </w:rPr>
+            </w:pPr>
+            <w:r>
+              <w:rPr>
+                <w:lang w:val="en-US"/>
+              </w:rPr>
+              <w:t>NUMBER</w:t>
+            </w:r>
+          </w:p>
+        </w:tc>
+        <w:tc>
+          <w:tcPr>
+            <w:tcW w:w="2322" w:type="dxa"/>
+          </w:tcPr>
+          <w:p>
+            <w:pPr>
+              <w:rPr>
+                <w:lang w:val="en-US"/>
+              </w:rPr>
+            </w:pPr>
+            <w:r>
+              <w:rPr>
+                <w:lang w:val="en-US"/>
+              </w:rPr>
+              <w:t>Ja</w:t>
+            </w:r>
+          </w:p>
+        </w:tc>
+        <w:tc>
+          <w:tcPr>
+            <w:tcW w:w="2322" w:type="dxa"/>
+          </w:tcPr>
+          <w:p>
+            <w:pPr>
+              <w:rPr>
+                <w:lang w:val="en-US"/>
+              </w:rPr>
+            </w:pPr>
+            <w:r>
+              <w:rPr>
+                <w:lang w:val="en-US"/>
+              </w:rPr>
+              <w:t>Dag prijs van boot.</w:t>
+            </w:r>
+          </w:p>
+        </w:tc>
+      </w:tr>
+      <w:tr>
+        <w:tc>
+          <w:tcPr>
+            <w:tcW w:w="2322" w:type="dxa"/>
+          </w:tcPr>
+          <w:p>
+            <w:pPr>
+              <w:rPr>
+                <w:lang w:val="en-US"/>
+              </w:rPr>
+            </w:pPr>
+            <w:r>
+              <w:rPr>
+                <w:lang w:val="en-US"/>
+              </w:rPr>
+              <w:t>BootType</w:t>
+            </w:r>
+          </w:p>
+        </w:tc>
+        <w:tc>
+          <w:tcPr>
+            <w:tcW w:w="2322" w:type="dxa"/>
+          </w:tcPr>
+          <w:p>
+            <w:pPr>
+              <w:rPr>
+                <w:lang w:val="en-US"/>
+              </w:rPr>
+            </w:pPr>
+            <w:r>
+              <w:rPr>
+                <w:lang w:val="en-US"/>
+              </w:rPr>
+              <w:t>VARCHAR2</w:t>
+            </w:r>
+          </w:p>
+        </w:tc>
+        <w:tc>
+          <w:tcPr>
+            <w:tcW w:w="2322" w:type="dxa"/>
+          </w:tcPr>
+          <w:p>
+            <w:pPr>
+              <w:rPr>
+                <w:lang w:val="en-US"/>
+              </w:rPr>
+            </w:pPr>
+            <w:r>
+              <w:rPr>
+                <w:lang w:val="en-US"/>
+              </w:rPr>
+              <w:t>Ja</w:t>
+            </w:r>
+          </w:p>
+        </w:tc>
+        <w:tc>
+          <w:tcPr>
+            <w:tcW w:w="2322" w:type="dxa"/>
+          </w:tcPr>
+          <w:p>
+            <w:pPr>
+              <w:rPr>
+                <w:lang w:val="nl-NL"/>
+              </w:rPr>
+            </w:pPr>
+            <w:r>
+              <w:rPr>
+                <w:lang w:val="nl-NL"/>
+              </w:rPr>
+              <w:t xml:space="preserve">Welke type boot het is, </w:t>
+            </w:r>
+            <w:r>
+              <w:rPr>
+                <w:lang w:val="nl-NL"/>
+              </w:rPr>
+              <w:lastRenderedPageBreak/>
+              <w:t>motorboot of spierboot.</w:t>
+            </w:r>
+          </w:p>
+        </w:tc>
+      </w:tr>
+    </w:tbl>
+    <w:p>
+      <w:pPr>
+        <w:rPr>
+          <w:lang w:val="nl-NL"/>
+        </w:rPr>
+      </w:pPr>
+    </w:p>
+    <w:tbl>
+      <w:tblPr>
+        <w:tblStyle w:val="Tabelraster"/>
+        <w:tblW w:w="0" w:type="auto"/>
+        <w:tblLook w:val="04A0" w:firstRow="1" w:lastRow="0" w:firstColumn="1" w:lastColumn="0" w:noHBand="0" w:noVBand="1"/>
+      </w:tblPr>
+      <w:tblGrid>
+        <w:gridCol w:w="2322"/>
+        <w:gridCol w:w="2322"/>
+        <w:gridCol w:w="2322"/>
+        <w:gridCol w:w="2322"/>
+      </w:tblGrid>
+      <w:tr>
+        <w:tc>
+          <w:tcPr>
+            <w:tcW w:w="9288" w:type="dxa"/>
+            <w:gridSpan w:val="4"/>
+            <w:shd w:val="clear" w:color="auto" w:fill="FFFFFF" w:themeFill="background1"/>
+          </w:tcPr>
+          <w:p>
+            <w:pPr>
+              <w:rPr>
+                <w:b/>
+                <w:lang w:val="en-US"/>
+              </w:rPr>
+            </w:pPr>
+            <w:r>
+              <w:rPr>
+                <w:b/>
+                <w:lang w:val="en-US"/>
+              </w:rPr>
+              <w:t>MotorBoot</w:t>
+            </w:r>
+          </w:p>
+        </w:tc>
+      </w:tr>
+      <w:tr>
+        <w:tc>
+          <w:tcPr>
+            <w:tcW w:w="2322" w:type="dxa"/>
+          </w:tcPr>
+          <w:p>
+            <w:pPr>
+              <w:rPr>
+                <w:b/>
+                <w:lang w:val="en-US"/>
+              </w:rPr>
+            </w:pPr>
+            <w:r>
+              <w:rPr>
+                <w:b/>
+                <w:lang w:val="en-US"/>
+              </w:rPr>
+              <w:t>Kolom</w:t>
+            </w:r>
+          </w:p>
+        </w:tc>
+        <w:tc>
+          <w:tcPr>
+            <w:tcW w:w="2322" w:type="dxa"/>
+          </w:tcPr>
+          <w:p>
+            <w:pPr>
+              <w:rPr>
+                <w:b/>
+                <w:lang w:val="en-US"/>
+              </w:rPr>
+            </w:pPr>
+            <w:r>
+              <w:rPr>
+                <w:b/>
+                <w:lang w:val="en-US"/>
+              </w:rPr>
+              <w:t>Datatype</w:t>
+            </w:r>
+          </w:p>
+        </w:tc>
+        <w:tc>
+          <w:tcPr>
+            <w:tcW w:w="2322" w:type="dxa"/>
+          </w:tcPr>
+          <w:p>
+            <w:pPr>
+              <w:rPr>
+                <w:b/>
+                <w:lang w:val="en-US"/>
+              </w:rPr>
+            </w:pPr>
+            <w:r>
+              <w:rPr>
+                <w:b/>
+                <w:lang w:val="en-US"/>
+              </w:rPr>
+              <w:t>Verplicht?</w:t>
+            </w:r>
+          </w:p>
+        </w:tc>
+        <w:tc>
+          <w:tcPr>
+            <w:tcW w:w="2322" w:type="dxa"/>
+          </w:tcPr>
+          <w:p>
+            <w:pPr>
+              <w:rPr>
+                <w:b/>
+                <w:lang w:val="en-US"/>
+              </w:rPr>
+            </w:pPr>
+            <w:r>
+              <w:rPr>
+                <w:b/>
+                <w:lang w:val="en-US"/>
+              </w:rPr>
+              <w:t>Omschrijving</w:t>
+            </w:r>
+          </w:p>
+        </w:tc>
+      </w:tr>
+      <w:tr>
+        <w:tc>
+          <w:tcPr>
+            <w:tcW w:w="2322" w:type="dxa"/>
+          </w:tcPr>
+          <w:p>
+            <w:pPr>
+              <w:tabs>
+                <w:tab w:val="right" w:pos="2106"/>
+              </w:tabs>
+              <w:rPr>
+                <w:lang w:val="en-US"/>
+              </w:rPr>
+            </w:pPr>
+            <w:r>
+              <w:rPr>
+                <w:lang w:val="en-US"/>
+              </w:rPr>
+              <w:t>&lt;Naam&gt;</w:t>
+            </w:r>
+          </w:p>
+        </w:tc>
+        <w:tc>
+          <w:tcPr>
+            <w:tcW w:w="2322" w:type="dxa"/>
+          </w:tcPr>
+          <w:p>
+            <w:pPr>
+              <w:rPr>
+                <w:lang w:val="en-US"/>
+              </w:rPr>
+            </w:pPr>
+            <w:r>
+              <w:rPr>
+                <w:lang w:val="en-US"/>
+              </w:rPr>
+              <w:t>VARCHAR2</w:t>
+            </w:r>
+          </w:p>
+        </w:tc>
+        <w:tc>
+          <w:tcPr>
+            <w:tcW w:w="2322" w:type="dxa"/>
+          </w:tcPr>
+          <w:p>
+            <w:pPr>
+              <w:rPr>
+                <w:lang w:val="en-US"/>
+              </w:rPr>
+            </w:pPr>
+            <w:r>
+              <w:rPr>
+                <w:lang w:val="en-US"/>
+              </w:rPr>
+              <w:t>Ja</w:t>
+            </w:r>
+          </w:p>
+        </w:tc>
+        <w:tc>
+          <w:tcPr>
+            <w:tcW w:w="2322" w:type="dxa"/>
+          </w:tcPr>
+          <w:p>
+            <w:pPr>
+              <w:rPr>
+                <w:lang w:val="en-US"/>
+              </w:rPr>
+            </w:pPr>
+            <w:r>
+              <w:rPr>
+                <w:lang w:val="en-US"/>
+              </w:rPr>
+              <w:t>PK, FK van Boot.</w:t>
+            </w:r>
+          </w:p>
+        </w:tc>
+      </w:tr>
+      <w:tr>
+        <w:tc>
+          <w:tcPr>
+            <w:tcW w:w="2322" w:type="dxa"/>
+          </w:tcPr>
+          <w:p>
+            <w:pPr>
+              <w:rPr>
+                <w:lang w:val="en-US"/>
+              </w:rPr>
+            </w:pPr>
+            <w:r>
+              <w:rPr>
+                <w:lang w:val="en-US"/>
+              </w:rPr>
+              <w:t>Type</w:t>
+            </w:r>
+          </w:p>
+        </w:tc>
+        <w:tc>
+          <w:tcPr>
+            <w:tcW w:w="2322" w:type="dxa"/>
+          </w:tcPr>
+          <w:p>
+            <w:pPr>
+              <w:rPr>
+                <w:lang w:val="en-US"/>
+              </w:rPr>
+            </w:pPr>
+            <w:r>
+              <w:rPr>
+                <w:lang w:val="en-US"/>
+              </w:rPr>
+              <w:t>VARCHAR2</w:t>
+            </w:r>
+          </w:p>
+        </w:tc>
+        <w:tc>
+          <w:tcPr>
+            <w:tcW w:w="2322" w:type="dxa"/>
+          </w:tcPr>
+          <w:p>
+            <w:pPr>
+              <w:rPr>
+                <w:lang w:val="en-US"/>
+              </w:rPr>
+            </w:pPr>
+            <w:r>
+              <w:rPr>
+                <w:lang w:val="en-US"/>
+              </w:rPr>
+              <w:t>Ja</w:t>
+            </w:r>
+          </w:p>
+        </w:tc>
+        <w:tc>
+          <w:tcPr>
+            <w:tcW w:w="2322" w:type="dxa"/>
+          </w:tcPr>
+          <w:p>
+            <w:pPr>
+              <w:rPr>
+                <w:lang w:val="nl-NL"/>
+              </w:rPr>
+            </w:pPr>
+            <w:r>
+              <w:rPr>
+                <w:lang w:val="nl-NL"/>
+              </w:rPr>
+              <w:t>Wat voor model boot het is.</w:t>
+            </w:r>
+          </w:p>
+        </w:tc>
+      </w:tr>
+      <w:tr>
+        <w:tc>
+          <w:tcPr>
+            <w:tcW w:w="2322" w:type="dxa"/>
+          </w:tcPr>
+          <w:p>
+            <w:pPr>
+              <w:rPr>
+                <w:lang w:val="en-US"/>
+              </w:rPr>
+            </w:pPr>
+            <w:bookmarkStart w:id="4" w:name="_GoBack"/>
+            <w:r>
+              <w:rPr>
+                <w:lang w:val="en-US"/>
+              </w:rPr>
+              <w:t>Tankinhoud</w:t>
+            </w:r>
+          </w:p>
+        </w:tc>
+        <w:tc>
+          <w:tcPr>
+            <w:tcW w:w="2322" w:type="dxa"/>
+          </w:tcPr>
+          <w:p>
+            <w:pPr>
+              <w:rPr>
+                <w:lang w:val="en-US"/>
+              </w:rPr>
+            </w:pPr>
+            <w:r>
+              <w:rPr>
+                <w:lang w:val="en-US"/>
+              </w:rPr>
+              <w:t>NUMBER</w:t>
+            </w:r>
+          </w:p>
+        </w:tc>
+        <w:tc>
+          <w:tcPr>
+            <w:tcW w:w="2322" w:type="dxa"/>
+          </w:tcPr>
+          <w:p>
+            <w:pPr>
+              <w:rPr>
+                <w:lang w:val="en-US"/>
+              </w:rPr>
+            </w:pPr>
+            <w:r>
+              <w:rPr>
+                <w:lang w:val="en-US"/>
+              </w:rPr>
+              <w:t>Ja</w:t>
+            </w:r>
+          </w:p>
+        </w:tc>
+        <w:tc>
+          <w:tcPr>
+            <w:tcW w:w="2322" w:type="dxa"/>
+          </w:tcPr>
+          <w:p>
+            <w:pPr>
+              <w:rPr>
+                <w:lang w:val="nl-NL"/>
+              </w:rPr>
+            </w:pPr>
+            <w:r>
+              <w:rPr>
+                <w:lang w:val="nl-NL"/>
+              </w:rPr>
+              <w:t>Hoeveel benzine/diesel er in de brandstoftank past.</w:t>
+            </w:r>
+          </w:p>
+        </w:tc>
+      </w:tr>
+      <w:bookmarkEnd w:id="4"/>
+    </w:tbl>
+    <w:p>
+      <w:pPr>
+        <w:rPr>
+          <w:lang w:val="nl-NL"/>
+        </w:rPr>
+      </w:pPr>
+    </w:p>
+    <w:tbl>
+      <w:tblPr>
+        <w:tblStyle w:val="Tabelraster"/>
+        <w:tblW w:w="0" w:type="auto"/>
+        <w:tblLook w:val="04A0" w:firstRow="1" w:lastRow="0" w:firstColumn="1" w:lastColumn="0" w:noHBand="0" w:noVBand="1"/>
+      </w:tblPr>
+      <w:tblGrid>
+        <w:gridCol w:w="2322"/>
+        <w:gridCol w:w="2322"/>
+        <w:gridCol w:w="2322"/>
+        <w:gridCol w:w="2322"/>
+      </w:tblGrid>
+      <w:tr>
+        <w:tc>
+          <w:tcPr>
+            <w:tcW w:w="9288" w:type="dxa"/>
+            <w:gridSpan w:val="4"/>
+            <w:shd w:val="clear" w:color="auto" w:fill="FFFFFF" w:themeFill="background1"/>
+          </w:tcPr>
+          <w:p>
+            <w:pPr>
+              <w:rPr>
+                <w:b/>
+                <w:lang w:val="en-US"/>
+              </w:rPr>
+            </w:pPr>
+            <w:r>
+              <w:rPr>
+                <w:b/>
+                <w:lang w:val="en-US"/>
+              </w:rPr>
+              <w:t>Spier</w:t>
+            </w:r>
+            <w:r>
+              <w:rPr>
+                <w:b/>
+                <w:lang w:val="en-US"/>
+              </w:rPr>
+              <w:t>Boot</w:t>
+            </w:r>
+          </w:p>
+        </w:tc>
+      </w:tr>
+      <w:tr>
+        <w:tc>
+          <w:tcPr>
+            <w:tcW w:w="2322" w:type="dxa"/>
+          </w:tcPr>
+          <w:p>
+            <w:pPr>
+              <w:rPr>
+                <w:b/>
+                <w:lang w:val="en-US"/>
+              </w:rPr>
+            </w:pPr>
+            <w:r>
+              <w:rPr>
+                <w:b/>
+                <w:lang w:val="en-US"/>
+              </w:rPr>
+              <w:t>Kolom</w:t>
+            </w:r>
+          </w:p>
+        </w:tc>
+        <w:tc>
+          <w:tcPr>
+            <w:tcW w:w="2322" w:type="dxa"/>
+          </w:tcPr>
+          <w:p>
+            <w:pPr>
+              <w:rPr>
+                <w:b/>
+                <w:lang w:val="en-US"/>
+              </w:rPr>
+            </w:pPr>
+            <w:r>
+              <w:rPr>
+                <w:b/>
+                <w:lang w:val="en-US"/>
+              </w:rPr>
+              <w:t>Datatype</w:t>
+            </w:r>
+          </w:p>
+        </w:tc>
+        <w:tc>
+          <w:tcPr>
+            <w:tcW w:w="2322" w:type="dxa"/>
+          </w:tcPr>
+          <w:p>
+            <w:pPr>
+              <w:rPr>
+                <w:b/>
+                <w:lang w:val="en-US"/>
+              </w:rPr>
+            </w:pPr>
+            <w:r>
+              <w:rPr>
+                <w:b/>
+                <w:lang w:val="en-US"/>
+              </w:rPr>
+              <w:t>Verplicht?</w:t>
+            </w:r>
+          </w:p>
+        </w:tc>
+        <w:tc>
+          <w:tcPr>
+            <w:tcW w:w="2322" w:type="dxa"/>
+          </w:tcPr>
+          <w:p>
+            <w:pPr>
+              <w:rPr>
+                <w:b/>
+                <w:lang w:val="en-US"/>
+              </w:rPr>
+            </w:pPr>
+            <w:r>
+              <w:rPr>
+                <w:b/>
+                <w:lang w:val="en-US"/>
+              </w:rPr>
+              <w:t>Omschrijving</w:t>
+            </w:r>
+          </w:p>
+        </w:tc>
+      </w:tr>
+      <w:tr>
+        <w:tc>
+          <w:tcPr>
+            <w:tcW w:w="2322" w:type="dxa"/>
+          </w:tcPr>
+          <w:p>
+            <w:pPr>
+              <w:tabs>
+                <w:tab w:val="right" w:pos="2106"/>
+              </w:tabs>
+              <w:rPr>
+                <w:lang w:val="en-US"/>
+              </w:rPr>
+            </w:pPr>
+            <w:r>
+              <w:rPr>
+                <w:lang w:val="en-US"/>
+              </w:rPr>
+              <w:t>&lt;Naam&gt;</w:t>
+            </w:r>
+          </w:p>
+        </w:tc>
+        <w:tc>
+          <w:tcPr>
+            <w:tcW w:w="2322" w:type="dxa"/>
+          </w:tcPr>
+          <w:p>
+            <w:pPr>
+              <w:rPr>
+                <w:lang w:val="en-US"/>
+              </w:rPr>
+            </w:pPr>
+            <w:r>
+              <w:rPr>
+                <w:lang w:val="en-US"/>
+              </w:rPr>
+              <w:t>VARCHAR2</w:t>
+            </w:r>
+          </w:p>
+        </w:tc>
+        <w:tc>
+          <w:tcPr>
+            <w:tcW w:w="2322" w:type="dxa"/>
+          </w:tcPr>
+          <w:p>
+            <w:pPr>
+              <w:rPr>
+                <w:lang w:val="en-US"/>
+              </w:rPr>
+            </w:pPr>
+            <w:r>
+              <w:rPr>
+                <w:lang w:val="en-US"/>
+              </w:rPr>
+              <w:t>Ja</w:t>
+            </w:r>
+          </w:p>
+        </w:tc>
+        <w:tc>
+          <w:tcPr>
+            <w:tcW w:w="2322" w:type="dxa"/>
+          </w:tcPr>
+          <w:p>
+            <w:pPr>
+              <w:rPr>
+                <w:lang w:val="en-US"/>
+              </w:rPr>
+            </w:pPr>
+            <w:r>
+              <w:rPr>
+                <w:lang w:val="en-US"/>
+              </w:rPr>
+              <w:t>PK, FK van Boot.</w:t>
+            </w:r>
+          </w:p>
+        </w:tc>
+      </w:tr>
+      <w:tr>
+        <w:tc>
+          <w:tcPr>
+            <w:tcW w:w="2322" w:type="dxa"/>
+          </w:tcPr>
+          <w:p>
+            <w:pPr>
+              <w:rPr>
+                <w:lang w:val="en-US"/>
+              </w:rPr>
+            </w:pPr>
+            <w:r>
+              <w:rPr>
+                <w:lang w:val="en-US"/>
+              </w:rPr>
+              <w:t>Type</w:t>
+            </w:r>
+          </w:p>
+        </w:tc>
+        <w:tc>
+          <w:tcPr>
+            <w:tcW w:w="2322" w:type="dxa"/>
+          </w:tcPr>
+          <w:p>
+            <w:pPr>
+              <w:rPr>
+                <w:lang w:val="en-US"/>
+              </w:rPr>
+            </w:pPr>
+            <w:r>
+              <w:rPr>
+                <w:lang w:val="en-US"/>
+              </w:rPr>
+              <w:t>VARCHAR2</w:t>
+            </w:r>
+          </w:p>
+        </w:tc>
+        <w:tc>
+          <w:tcPr>
+            <w:tcW w:w="2322" w:type="dxa"/>
+          </w:tcPr>
+          <w:p>
+            <w:pPr>
+              <w:rPr>
+                <w:lang w:val="en-US"/>
+              </w:rPr>
+            </w:pPr>
+            <w:r>
+              <w:rPr>
+                <w:lang w:val="en-US"/>
+              </w:rPr>
+              <w:t>Ja</w:t>
+            </w:r>
+          </w:p>
+        </w:tc>
+        <w:tc>
+          <w:tcPr>
+            <w:tcW w:w="2322" w:type="dxa"/>
+          </w:tcPr>
+          <w:p>
+            <w:pPr>
+              <w:rPr>
+                <w:lang w:val="nl-NL"/>
+              </w:rPr>
+            </w:pPr>
+            <w:r>
+              <w:rPr>
+                <w:lang w:val="nl-NL"/>
+              </w:rPr>
+              <w:t>Wat voor model boot het is.</w:t>
+            </w:r>
+          </w:p>
+        </w:tc>
+      </w:tr>
+    </w:tbl>
     <w:p>
       <w:pPr>
         <w:rPr>
@@ -3213,34 +5020,34 @@
           <w:lang w:val="nl-NL"/>
         </w:rPr>
       </w:pPr>
-      <w:bookmarkStart w:id="4" w:name="_Toc441066125"/>
+      <w:bookmarkStart w:id="5" w:name="_Toc441066125"/>
       <w:r>
         <w:rPr>
           <w:lang w:val="nl-NL"/>
         </w:rPr>
         <w:lastRenderedPageBreak/>
         <w:t>Klassendiagram</w:t>
-      </w:r>
-      <w:bookmarkEnd w:id="4"/>
-    </w:p>
-    <w:p>
-      <w:pPr>
-        <w:pStyle w:val="Kop3"/>
-        <w:rPr>
-          <w:lang w:val="nl-NL"/>
-        </w:rPr>
-      </w:pPr>
-      <w:bookmarkStart w:id="5" w:name="_Toc441066126"/>
-      <w:r>
-        <w:rPr>
-          <w:lang w:val="nl-NL"/>
-        </w:rPr>
-        <w:t>Domeinmodel</w:t>
       </w:r>
       <w:bookmarkEnd w:id="5"/>
     </w:p>
     <w:p>
       <w:pPr>
+        <w:pStyle w:val="Kop3"/>
+        <w:rPr>
+          <w:lang w:val="nl-NL"/>
+        </w:rPr>
+      </w:pPr>
+      <w:bookmarkStart w:id="6" w:name="_Toc441066126"/>
+      <w:r>
+        <w:rPr>
+          <w:lang w:val="nl-NL"/>
+        </w:rPr>
+        <w:t>Domeinmodel</w:t>
+      </w:r>
+      <w:bookmarkEnd w:id="6"/>
+    </w:p>
+    <w:p>
+      <w:pPr>
         <w:rPr>
           <w:lang w:val="nl-NL"/>
         </w:rPr>
@@ -3271,8 +5078,6 @@
           <w:lang w:val="nl-NL"/>
         </w:rPr>
       </w:pPr>
-      <w:bookmarkStart w:id="6" w:name="_GoBack"/>
-      <w:bookmarkEnd w:id="6"/>
       <w:r>
         <w:rPr>
           <w:lang w:val="nl-NL"/>
@@ -3337,7 +5142,7 @@
                     <pic:cNvPicPr/>
                   </pic:nvPicPr>
                   <pic:blipFill>
-                    <a:blip r:embed="rId8">
+                    <a:blip r:embed="rId9">
                       <a:extLst>
                         <a:ext uri="{28A0092B-C50C-407E-A947-70E740481C1C}">
                           <a14:useLocalDpi xmlns:a14="http://schemas.microsoft.com/office/drawing/2010/main" val="0"/>
@@ -3405,7 +5210,7 @@
       </w:r>
     </w:p>
     <w:sectPr>
-      <w:footerReference w:type="default" r:id="rId9"/>
+      <w:footerReference w:type="default" r:id="rId10"/>
       <w:pgSz w:w="11906" w:h="16838"/>
       <w:pgMar w:top="1417" w:right="1417" w:bottom="1417" w:left="1417" w:header="708" w:footer="708" w:gutter="0"/>
       <w:cols w:space="708"/>
@@ -3470,7 +5275,7 @@
           <w:rPr>
             <w:noProof/>
           </w:rPr>
-          <w:t>8</w:t>
+          <w:t>6</w:t>
         </w:r>
         <w:r>
           <w:rPr>
@@ -4548,7 +6353,7 @@
 </file>
 
 <file path=customXml/itemProps2.xml><?xml version="1.0" encoding="utf-8"?>
-<ds:datastoreItem xmlns:ds="http://schemas.openxmlformats.org/officeDocument/2006/customXml" ds:itemID="{5237D5D6-A207-4020-8C5C-D91A49CA1B9C}">
+<ds:datastoreItem xmlns:ds="http://schemas.openxmlformats.org/officeDocument/2006/customXml" ds:itemID="{6D8A0865-2A6D-4307-978A-01EA0E45F46E}">
   <ds:schemaRefs>
     <ds:schemaRef ds:uri="http://schemas.openxmlformats.org/officeDocument/2006/bibliography"/>
   </ds:schemaRefs>

</xml_diff>